<commit_message>
update Project Workbook & fix merge conflict
</commit_message>
<xml_diff>
--- a/Project Workbook.docx
+++ b/Project Workbook.docx
@@ -1,10 +1,10 @@
 
 <file path=word/document.xml><?xml version="1.0" encoding="utf-8"?>
-<w:document xmlns:wpc="http://schemas.microsoft.com/office/word/2010/wordprocessingCanvas" xmlns:mo="http://schemas.microsoft.com/office/mac/office/2008/main" xmlns:mc="http://schemas.openxmlformats.org/markup-compatibility/2006" xmlns:mv="urn:schemas-microsoft-com:mac:vml" xmlns:o="urn:schemas-microsoft-com:office:office" xmlns:r="http://schemas.openxmlformats.org/officeDocument/2006/relationships" xmlns:m="http://schemas.openxmlformats.org/officeDocument/2006/math" xmlns:v="urn:schemas-microsoft-com:vml" xmlns:wp14="http://schemas.microsoft.com/office/word/2010/wordprocessingDrawing" xmlns:wp="http://schemas.openxmlformats.org/drawingml/2006/wordprocessingDrawing" xmlns:w10="urn:schemas-microsoft-com:office:word" xmlns:w="http://schemas.openxmlformats.org/wordprocessingml/2006/main" xmlns:w14="http://schemas.microsoft.com/office/word/2010/wordml" xmlns:wpg="http://schemas.microsoft.com/office/word/2010/wordprocessingGroup" xmlns:wpi="http://schemas.microsoft.com/office/word/2010/wordprocessingInk" xmlns:wne="http://schemas.microsoft.com/office/word/2006/wordml" xmlns:wps="http://schemas.microsoft.com/office/word/2010/wordprocessingShape" mc:Ignorable="w14 wp14">
+<w:document xmlns:wpc="http://schemas.microsoft.com/office/word/2010/wordprocessingCanvas" xmlns:cx="http://schemas.microsoft.com/office/drawing/2014/chartex" xmlns:cx1="http://schemas.microsoft.com/office/drawing/2015/9/8/chartex" xmlns:cx2="http://schemas.microsoft.com/office/drawing/2015/10/21/chartex" xmlns:cx3="http://schemas.microsoft.com/office/drawing/2016/5/9/chartex" xmlns:cx4="http://schemas.microsoft.com/office/drawing/2016/5/10/chartex" xmlns:cx5="http://schemas.microsoft.com/office/drawing/2016/5/11/chartex" xmlns:cx6="http://schemas.microsoft.com/office/drawing/2016/5/12/chartex" xmlns:cx7="http://schemas.microsoft.com/office/drawing/2016/5/13/chartex" xmlns:cx8="http://schemas.microsoft.com/office/drawing/2016/5/14/chartex" xmlns:mc="http://schemas.openxmlformats.org/markup-compatibility/2006" xmlns:aink="http://schemas.microsoft.com/office/drawing/2016/ink" xmlns:am3d="http://schemas.microsoft.com/office/drawing/2017/model3d" xmlns:o="urn:schemas-microsoft-com:office:office" xmlns:r="http://schemas.openxmlformats.org/officeDocument/2006/relationships" xmlns:m="http://schemas.openxmlformats.org/officeDocument/2006/math" xmlns:v="urn:schemas-microsoft-com:vml" xmlns:wp14="http://schemas.microsoft.com/office/word/2010/wordprocessingDrawing" xmlns:wp="http://schemas.openxmlformats.org/drawingml/2006/wordprocessingDrawing" xmlns:w10="urn:schemas-microsoft-com:office:word" xmlns:w="http://schemas.openxmlformats.org/wordprocessingml/2006/main" xmlns:w14="http://schemas.microsoft.com/office/word/2010/wordml" xmlns:w15="http://schemas.microsoft.com/office/word/2012/wordml" xmlns:w16cid="http://schemas.microsoft.com/office/word/2016/wordml/cid" xmlns:w16se="http://schemas.microsoft.com/office/word/2015/wordml/symex" xmlns:wpg="http://schemas.microsoft.com/office/word/2010/wordprocessingGroup" xmlns:wpi="http://schemas.microsoft.com/office/word/2010/wordprocessingInk" xmlns:wne="http://schemas.microsoft.com/office/word/2006/wordml" xmlns:wps="http://schemas.microsoft.com/office/word/2010/wordprocessingShape" mc:Ignorable="w14 w15 w16se w16cid wp14">
   <w:body>
     <w:p>
       <w:pPr>
-        <w:pStyle w:val="normal0"/>
+        <w:pStyle w:val="Normal1"/>
         <w:spacing w:line="480" w:lineRule="auto"/>
         <w:jc w:val="center"/>
         <w:rPr>
@@ -24,7 +24,7 @@
     </w:p>
     <w:p>
       <w:pPr>
-        <w:pStyle w:val="normal0"/>
+        <w:pStyle w:val="Normal1"/>
         <w:spacing w:line="480" w:lineRule="auto"/>
         <w:rPr>
           <w:b/>
@@ -35,7 +35,7 @@
     </w:p>
     <w:p>
       <w:pPr>
-        <w:pStyle w:val="normal0"/>
+        <w:pStyle w:val="Normal1"/>
         <w:spacing w:line="480" w:lineRule="auto"/>
         <w:jc w:val="center"/>
         <w:rPr>
@@ -47,7 +47,7 @@
     </w:p>
     <w:p>
       <w:pPr>
-        <w:pStyle w:val="normal0"/>
+        <w:pStyle w:val="Normal1"/>
         <w:spacing w:line="480" w:lineRule="auto"/>
         <w:jc w:val="center"/>
         <w:rPr>
@@ -67,7 +67,7 @@
     </w:p>
     <w:p>
       <w:pPr>
-        <w:pStyle w:val="normal0"/>
+        <w:pStyle w:val="Normal1"/>
         <w:spacing w:line="480" w:lineRule="auto"/>
         <w:jc w:val="center"/>
         <w:rPr>
@@ -87,7 +87,7 @@
     </w:p>
     <w:p>
       <w:pPr>
-        <w:pStyle w:val="normal0"/>
+        <w:pStyle w:val="Normal1"/>
         <w:spacing w:line="480" w:lineRule="auto"/>
         <w:jc w:val="center"/>
         <w:rPr>
@@ -99,7 +99,7 @@
     </w:p>
     <w:p>
       <w:pPr>
-        <w:pStyle w:val="normal0"/>
+        <w:pStyle w:val="Normal1"/>
         <w:spacing w:line="480" w:lineRule="auto"/>
         <w:jc w:val="center"/>
         <w:rPr>
@@ -111,7 +111,7 @@
     </w:p>
     <w:p>
       <w:pPr>
-        <w:pStyle w:val="normal0"/>
+        <w:pStyle w:val="Normal1"/>
         <w:spacing w:line="480" w:lineRule="auto"/>
         <w:jc w:val="center"/>
         <w:rPr>
@@ -131,7 +131,7 @@
     </w:p>
     <w:p>
       <w:pPr>
-        <w:pStyle w:val="normal0"/>
+        <w:pStyle w:val="Normal1"/>
         <w:spacing w:line="480" w:lineRule="auto"/>
         <w:jc w:val="center"/>
         <w:rPr>
@@ -140,18 +140,28 @@
           <w:szCs w:val="24"/>
         </w:rPr>
       </w:pPr>
+      <w:proofErr w:type="spellStart"/>
       <w:r>
         <w:rPr>
           <w:b/>
           <w:sz w:val="24"/>
           <w:szCs w:val="24"/>
         </w:rPr>
-        <w:t>Cuong “Calvin” Nguyen</w:t>
-      </w:r>
-    </w:p>
-    <w:p>
-      <w:pPr>
-        <w:pStyle w:val="normal0"/>
+        <w:t>Cuong</w:t>
+      </w:r>
+      <w:proofErr w:type="spellEnd"/>
+      <w:r>
+        <w:rPr>
+          <w:b/>
+          <w:sz w:val="24"/>
+          <w:szCs w:val="24"/>
+        </w:rPr>
+        <w:t xml:space="preserve"> “Calvin” Nguyen</w:t>
+      </w:r>
+    </w:p>
+    <w:p>
+      <w:pPr>
+        <w:pStyle w:val="Normal1"/>
         <w:spacing w:line="480" w:lineRule="auto"/>
         <w:jc w:val="center"/>
         <w:rPr>
@@ -160,18 +170,46 @@
           <w:szCs w:val="24"/>
         </w:rPr>
       </w:pPr>
+      <w:proofErr w:type="spellStart"/>
       <w:r>
         <w:rPr>
           <w:b/>
           <w:sz w:val="24"/>
           <w:szCs w:val="24"/>
         </w:rPr>
-        <w:t xml:space="preserve">Pranika Bedi </w:t>
-      </w:r>
-    </w:p>
-    <w:p>
-      <w:pPr>
-        <w:pStyle w:val="normal0"/>
+        <w:t>Pranika</w:t>
+      </w:r>
+      <w:proofErr w:type="spellEnd"/>
+      <w:r>
+        <w:rPr>
+          <w:b/>
+          <w:sz w:val="24"/>
+          <w:szCs w:val="24"/>
+        </w:rPr>
+        <w:t xml:space="preserve"> </w:t>
+      </w:r>
+      <w:proofErr w:type="spellStart"/>
+      <w:r>
+        <w:rPr>
+          <w:b/>
+          <w:sz w:val="24"/>
+          <w:szCs w:val="24"/>
+        </w:rPr>
+        <w:t>Bedi</w:t>
+      </w:r>
+      <w:proofErr w:type="spellEnd"/>
+      <w:r>
+        <w:rPr>
+          <w:b/>
+          <w:sz w:val="24"/>
+          <w:szCs w:val="24"/>
+        </w:rPr>
+        <w:t xml:space="preserve"> </w:t>
+      </w:r>
+    </w:p>
+    <w:p>
+      <w:pPr>
+        <w:pStyle w:val="Normal1"/>
         <w:spacing w:line="480" w:lineRule="auto"/>
         <w:jc w:val="center"/>
         <w:rPr>
@@ -183,7 +221,7 @@
     </w:p>
     <w:p>
       <w:pPr>
-        <w:pStyle w:val="normal0"/>
+        <w:pStyle w:val="Normal1"/>
         <w:spacing w:line="480" w:lineRule="auto"/>
         <w:jc w:val="center"/>
         <w:rPr>
@@ -195,7 +233,7 @@
     </w:p>
     <w:p>
       <w:pPr>
-        <w:pStyle w:val="normal0"/>
+        <w:pStyle w:val="Normal1"/>
         <w:spacing w:line="480" w:lineRule="auto"/>
         <w:jc w:val="center"/>
         <w:rPr>
@@ -207,7 +245,7 @@
     </w:p>
     <w:p>
       <w:pPr>
-        <w:pStyle w:val="normal0"/>
+        <w:pStyle w:val="Normal1"/>
         <w:spacing w:line="480" w:lineRule="auto"/>
         <w:jc w:val="center"/>
         <w:rPr>
@@ -219,7 +257,7 @@
     </w:p>
     <w:p>
       <w:pPr>
-        <w:pStyle w:val="normal0"/>
+        <w:pStyle w:val="Normal1"/>
         <w:spacing w:line="480" w:lineRule="auto"/>
         <w:jc w:val="center"/>
         <w:rPr>
@@ -231,7 +269,7 @@
     </w:p>
     <w:p>
       <w:pPr>
-        <w:pStyle w:val="normal0"/>
+        <w:pStyle w:val="Normal1"/>
         <w:spacing w:line="480" w:lineRule="auto"/>
         <w:jc w:val="center"/>
         <w:rPr>
@@ -243,7 +281,7 @@
     </w:p>
     <w:p>
       <w:pPr>
-        <w:pStyle w:val="normal0"/>
+        <w:pStyle w:val="Normal1"/>
         <w:spacing w:line="480" w:lineRule="auto"/>
         <w:jc w:val="center"/>
         <w:rPr>
@@ -255,7 +293,7 @@
     </w:p>
     <w:p>
       <w:pPr>
-        <w:pStyle w:val="normal0"/>
+        <w:pStyle w:val="Normal1"/>
         <w:spacing w:line="480" w:lineRule="auto"/>
         <w:jc w:val="center"/>
         <w:rPr>
@@ -275,7 +313,7 @@
     </w:p>
     <w:p>
       <w:pPr>
-        <w:pStyle w:val="normal0"/>
+        <w:pStyle w:val="Normal1"/>
         <w:spacing w:line="480" w:lineRule="auto"/>
         <w:jc w:val="center"/>
         <w:rPr>
@@ -310,7 +348,7 @@
     </w:p>
     <w:p>
       <w:pPr>
-        <w:pStyle w:val="normal0"/>
+        <w:pStyle w:val="Normal1"/>
         <w:spacing w:after="200" w:line="360" w:lineRule="auto"/>
       </w:pPr>
       <w:r>
@@ -325,7 +363,7 @@
     </w:p>
     <w:p>
       <w:pPr>
-        <w:pStyle w:val="normal0"/>
+        <w:pStyle w:val="Normal1"/>
         <w:spacing w:after="200" w:line="360" w:lineRule="auto"/>
       </w:pPr>
       <w:r>
@@ -334,7 +372,7 @@
     </w:p>
     <w:p>
       <w:pPr>
-        <w:pStyle w:val="normal0"/>
+        <w:pStyle w:val="Normal1"/>
         <w:spacing w:after="200" w:line="360" w:lineRule="auto"/>
       </w:pPr>
       <w:r>
@@ -349,7 +387,7 @@
     </w:p>
     <w:p>
       <w:pPr>
-        <w:pStyle w:val="normal0"/>
+        <w:pStyle w:val="Normal1"/>
         <w:spacing w:after="200" w:line="360" w:lineRule="auto"/>
       </w:pPr>
       <w:r>
@@ -361,16 +399,24 @@
     </w:p>
     <w:p>
       <w:pPr>
-        <w:pStyle w:val="normal0"/>
+        <w:pStyle w:val="Normal1"/>
         <w:spacing w:after="200" w:line="360" w:lineRule="auto"/>
       </w:pPr>
       <w:r>
-        <w:t xml:space="preserve">We want to develop a database application that will serve as a platform for various groups to manage their events, event members, and finances involved with the event. The app will allow users to create different parties/trips/planners, invite other users of the app to be apart of the event, and enter the amount of money that each person has contributed to the event. Finally, the app will assist in calculating the total amount spent on the event, and then generate the amount of money that one person in the group may owe another. This will in effect create a way to fairly distribute the expenses used for the event. This application will also have a user-friendly interface that will allow users to easily take advantage of these properties. </w:t>
-      </w:r>
-    </w:p>
-    <w:p>
-      <w:pPr>
-        <w:pStyle w:val="normal0"/>
+        <w:t xml:space="preserve">We want to develop a database application that will serve as a platform for various groups to manage their events, event members, and finances involved with the event. The app will allow users to create different parties/trips/planners, invite other users of the app to be </w:t>
+      </w:r>
+      <w:proofErr w:type="spellStart"/>
+      <w:r>
+        <w:t>apart</w:t>
+      </w:r>
+      <w:proofErr w:type="spellEnd"/>
+      <w:r>
+        <w:t xml:space="preserve"> of the event, and enter the amount of money that each person has contributed to the event. Finally, the app will assist in calculating the total amount spent on the event, and then generate the amount of money that one person in the group may owe another. This will in effect create a way to fairly distribute the expenses used for the event. This application will also have a user-friendly interface that will allow users to easily take advantage of these properties. </w:t>
+      </w:r>
+    </w:p>
+    <w:p>
+      <w:pPr>
+        <w:pStyle w:val="Normal1"/>
         <w:spacing w:after="200" w:line="240" w:lineRule="auto"/>
       </w:pPr>
       <w:r>
@@ -382,7 +428,7 @@
     </w:p>
     <w:p>
       <w:pPr>
-        <w:pStyle w:val="normal0"/>
+        <w:pStyle w:val="Normal1"/>
         <w:spacing w:after="200" w:line="240" w:lineRule="auto"/>
         <w:rPr>
           <w:u w:val="single"/>
@@ -400,7 +446,7 @@
     </w:p>
     <w:p>
       <w:pPr>
-        <w:pStyle w:val="normal0"/>
+        <w:pStyle w:val="Normal1"/>
         <w:numPr>
           <w:ilvl w:val="0"/>
           <w:numId w:val="1"/>
@@ -413,7 +459,7 @@
     </w:p>
     <w:p>
       <w:pPr>
-        <w:pStyle w:val="normal0"/>
+        <w:pStyle w:val="Normal1"/>
         <w:numPr>
           <w:ilvl w:val="0"/>
           <w:numId w:val="1"/>
@@ -426,7 +472,7 @@
     </w:p>
     <w:p>
       <w:pPr>
-        <w:pStyle w:val="normal0"/>
+        <w:pStyle w:val="Normal1"/>
         <w:numPr>
           <w:ilvl w:val="0"/>
           <w:numId w:val="1"/>
@@ -439,7 +485,7 @@
     </w:p>
     <w:p>
       <w:pPr>
-        <w:pStyle w:val="normal0"/>
+        <w:pStyle w:val="Normal1"/>
         <w:numPr>
           <w:ilvl w:val="0"/>
           <w:numId w:val="1"/>
@@ -452,7 +498,7 @@
     </w:p>
     <w:p>
       <w:pPr>
-        <w:pStyle w:val="normal0"/>
+        <w:pStyle w:val="Normal1"/>
         <w:numPr>
           <w:ilvl w:val="0"/>
           <w:numId w:val="1"/>
@@ -481,7 +527,7 @@
     </w:p>
     <w:p>
       <w:pPr>
-        <w:pStyle w:val="normal0"/>
+        <w:pStyle w:val="Normal1"/>
         <w:spacing w:line="360" w:lineRule="auto"/>
       </w:pPr>
       <w:r>
@@ -511,7 +557,7 @@
                     <pic:cNvPicPr preferRelativeResize="0"/>
                   </pic:nvPicPr>
                   <pic:blipFill>
-                    <a:blip r:embed="rId6"/>
+                    <a:blip r:embed="rId5"/>
                     <a:srcRect/>
                     <a:stretch>
                       <a:fillRect/>
@@ -544,7 +590,7 @@
     </w:p>
     <w:p>
       <w:pPr>
-        <w:pStyle w:val="normal0"/>
+        <w:pStyle w:val="Normal1"/>
         <w:spacing w:line="360" w:lineRule="auto"/>
       </w:pPr>
       <w:r>
@@ -560,7 +606,7 @@
     </w:p>
     <w:p>
       <w:pPr>
-        <w:pStyle w:val="normal0"/>
+        <w:pStyle w:val="Normal1"/>
         <w:spacing w:line="360" w:lineRule="auto"/>
         <w:rPr>
           <w:b/>
@@ -577,11 +623,35 @@
     </w:p>
     <w:p>
       <w:pPr>
-        <w:pStyle w:val="normal0"/>
-        <w:spacing w:line="360" w:lineRule="auto"/>
-      </w:pPr>
-      <w:r>
-        <w:t>The architecture of our application is based on a typical MVC model. Our Client tier (View) will be written in Javascript, HTML, and CSS, using ReactJS as the framework. This level of the architecture is what the user will interact with to access the features of our application. The Business Logic Tier (Controller) will be written using NodeJs and ExpressJS, and this tier represents the Application Server that will act as the bridge of communication for the Client Tier and Database Tier. This tier will serve HTML pages to the user's device and accept HTTP requests from the user and follow with the appropriate response. Our Database Tier (Model) will be hosting MySQL as our application’s Relational Database Management System. This is where we will store all of the crucial data our application needs to function.</w:t>
+        <w:pStyle w:val="Normal1"/>
+        <w:spacing w:line="360" w:lineRule="auto"/>
+      </w:pPr>
+      <w:r>
+        <w:t xml:space="preserve">The architecture of our application is based on a typical MVC model. Our Client tier (View) will be written in </w:t>
+      </w:r>
+      <w:proofErr w:type="spellStart"/>
+      <w:r>
+        <w:t>Javascript</w:t>
+      </w:r>
+      <w:proofErr w:type="spellEnd"/>
+      <w:r>
+        <w:t xml:space="preserve">, HTML, and CSS, using ReactJS as the framework. This level of the architecture is what the user will interact with to access the features of our application. The Business Logic Tier (Controller) will be written using </w:t>
+      </w:r>
+      <w:proofErr w:type="spellStart"/>
+      <w:r>
+        <w:t>NodeJs</w:t>
+      </w:r>
+      <w:proofErr w:type="spellEnd"/>
+      <w:r>
+        <w:t xml:space="preserve"> and </w:t>
+      </w:r>
+      <w:proofErr w:type="spellStart"/>
+      <w:r>
+        <w:t>ExpressJS</w:t>
+      </w:r>
+      <w:proofErr w:type="spellEnd"/>
+      <w:r>
+        <w:t>, and this tier represents the Application Server that will act as the bridge of communication for the Client Tier and Database Tier. This tier will serve HTML pages to the user's device and accept HTTP requests from the user and follow with the appropriate response. Our Database Tier (Model) will be hosting MySQL as our application’s Relational Database Management System. This is where we will store all of the crucial data our application needs to function.</w:t>
       </w:r>
     </w:p>
     <w:p>
@@ -597,7 +667,7 @@
     </w:p>
     <w:p>
       <w:pPr>
-        <w:pStyle w:val="normal0"/>
+        <w:pStyle w:val="Normal1"/>
         <w:numPr>
           <w:ilvl w:val="0"/>
           <w:numId w:val="6"/>
@@ -616,7 +686,7 @@
     </w:p>
     <w:p>
       <w:pPr>
-        <w:pStyle w:val="normal0"/>
+        <w:pStyle w:val="Normal1"/>
         <w:numPr>
           <w:ilvl w:val="1"/>
           <w:numId w:val="6"/>
@@ -629,7 +699,7 @@
     </w:p>
     <w:p>
       <w:pPr>
-        <w:pStyle w:val="normal0"/>
+        <w:pStyle w:val="Normal1"/>
         <w:numPr>
           <w:ilvl w:val="2"/>
           <w:numId w:val="6"/>
@@ -642,7 +712,7 @@
     </w:p>
     <w:p>
       <w:pPr>
-        <w:pStyle w:val="normal0"/>
+        <w:pStyle w:val="Normal1"/>
         <w:numPr>
           <w:ilvl w:val="1"/>
           <w:numId w:val="6"/>
@@ -656,7 +726,7 @@
     </w:p>
     <w:p>
       <w:pPr>
-        <w:pStyle w:val="normal0"/>
+        <w:pStyle w:val="Normal1"/>
         <w:numPr>
           <w:ilvl w:val="2"/>
           <w:numId w:val="6"/>
@@ -675,7 +745,7 @@
     </w:p>
     <w:p>
       <w:pPr>
-        <w:pStyle w:val="normal0"/>
+        <w:pStyle w:val="Normal1"/>
         <w:numPr>
           <w:ilvl w:val="2"/>
           <w:numId w:val="6"/>
@@ -694,7 +764,7 @@
     </w:p>
     <w:p>
       <w:pPr>
-        <w:pStyle w:val="normal0"/>
+        <w:pStyle w:val="Normal1"/>
         <w:numPr>
           <w:ilvl w:val="1"/>
           <w:numId w:val="6"/>
@@ -707,7 +777,7 @@
     </w:p>
     <w:p>
       <w:pPr>
-        <w:pStyle w:val="normal0"/>
+        <w:pStyle w:val="Normal1"/>
         <w:numPr>
           <w:ilvl w:val="2"/>
           <w:numId w:val="6"/>
@@ -720,7 +790,7 @@
     </w:p>
     <w:p>
       <w:pPr>
-        <w:pStyle w:val="normal0"/>
+        <w:pStyle w:val="Normal1"/>
         <w:numPr>
           <w:ilvl w:val="2"/>
           <w:numId w:val="6"/>
@@ -733,7 +803,7 @@
     </w:p>
     <w:p>
       <w:pPr>
-        <w:pStyle w:val="normal0"/>
+        <w:pStyle w:val="Normal1"/>
         <w:numPr>
           <w:ilvl w:val="1"/>
           <w:numId w:val="6"/>
@@ -746,7 +816,7 @@
     </w:p>
     <w:p>
       <w:pPr>
-        <w:pStyle w:val="normal0"/>
+        <w:pStyle w:val="Normal1"/>
         <w:numPr>
           <w:ilvl w:val="2"/>
           <w:numId w:val="6"/>
@@ -759,7 +829,7 @@
     </w:p>
     <w:p>
       <w:pPr>
-        <w:pStyle w:val="normal0"/>
+        <w:pStyle w:val="Normal1"/>
         <w:numPr>
           <w:ilvl w:val="1"/>
           <w:numId w:val="6"/>
@@ -772,7 +842,7 @@
     </w:p>
     <w:p>
       <w:pPr>
-        <w:pStyle w:val="normal0"/>
+        <w:pStyle w:val="Normal1"/>
         <w:numPr>
           <w:ilvl w:val="2"/>
           <w:numId w:val="6"/>
@@ -785,7 +855,7 @@
     </w:p>
     <w:p>
       <w:pPr>
-        <w:pStyle w:val="normal0"/>
+        <w:pStyle w:val="Normal1"/>
         <w:numPr>
           <w:ilvl w:val="0"/>
           <w:numId w:val="6"/>
@@ -804,7 +874,7 @@
     </w:p>
     <w:p>
       <w:pPr>
-        <w:pStyle w:val="normal0"/>
+        <w:pStyle w:val="Normal1"/>
         <w:numPr>
           <w:ilvl w:val="1"/>
           <w:numId w:val="6"/>
@@ -817,7 +887,7 @@
     </w:p>
     <w:p>
       <w:pPr>
-        <w:pStyle w:val="normal0"/>
+        <w:pStyle w:val="Normal1"/>
         <w:numPr>
           <w:ilvl w:val="2"/>
           <w:numId w:val="6"/>
@@ -830,7 +900,7 @@
     </w:p>
     <w:p>
       <w:pPr>
-        <w:pStyle w:val="normal0"/>
+        <w:pStyle w:val="Normal1"/>
         <w:numPr>
           <w:ilvl w:val="1"/>
           <w:numId w:val="6"/>
@@ -843,7 +913,7 @@
     </w:p>
     <w:p>
       <w:pPr>
-        <w:pStyle w:val="normal0"/>
+        <w:pStyle w:val="Normal1"/>
         <w:numPr>
           <w:ilvl w:val="2"/>
           <w:numId w:val="6"/>
@@ -862,7 +932,7 @@
     </w:p>
     <w:p>
       <w:pPr>
-        <w:pStyle w:val="normal0"/>
+        <w:pStyle w:val="Normal1"/>
         <w:numPr>
           <w:ilvl w:val="2"/>
           <w:numId w:val="6"/>
@@ -881,7 +951,7 @@
     </w:p>
     <w:p>
       <w:pPr>
-        <w:pStyle w:val="normal0"/>
+        <w:pStyle w:val="Normal1"/>
         <w:numPr>
           <w:ilvl w:val="2"/>
           <w:numId w:val="6"/>
@@ -894,7 +964,7 @@
     </w:p>
     <w:p>
       <w:pPr>
-        <w:pStyle w:val="normal0"/>
+        <w:pStyle w:val="Normal1"/>
         <w:numPr>
           <w:ilvl w:val="1"/>
           <w:numId w:val="6"/>
@@ -907,7 +977,7 @@
     </w:p>
     <w:p>
       <w:pPr>
-        <w:pStyle w:val="normal0"/>
+        <w:pStyle w:val="Normal1"/>
         <w:numPr>
           <w:ilvl w:val="2"/>
           <w:numId w:val="6"/>
@@ -920,7 +990,7 @@
     </w:p>
     <w:p>
       <w:pPr>
-        <w:pStyle w:val="normal0"/>
+        <w:pStyle w:val="Normal1"/>
         <w:numPr>
           <w:ilvl w:val="2"/>
           <w:numId w:val="6"/>
@@ -933,7 +1003,7 @@
     </w:p>
     <w:p>
       <w:pPr>
-        <w:pStyle w:val="normal0"/>
+        <w:pStyle w:val="Normal1"/>
         <w:numPr>
           <w:ilvl w:val="1"/>
           <w:numId w:val="6"/>
@@ -946,7 +1016,7 @@
     </w:p>
     <w:p>
       <w:pPr>
-        <w:pStyle w:val="normal0"/>
+        <w:pStyle w:val="Normal1"/>
         <w:numPr>
           <w:ilvl w:val="2"/>
           <w:numId w:val="6"/>
@@ -959,7 +1029,7 @@
     </w:p>
     <w:p>
       <w:pPr>
-        <w:pStyle w:val="normal0"/>
+        <w:pStyle w:val="Normal1"/>
         <w:numPr>
           <w:ilvl w:val="2"/>
           <w:numId w:val="6"/>
@@ -972,7 +1042,7 @@
     </w:p>
     <w:p>
       <w:pPr>
-        <w:pStyle w:val="normal0"/>
+        <w:pStyle w:val="Normal1"/>
         <w:numPr>
           <w:ilvl w:val="1"/>
           <w:numId w:val="6"/>
@@ -985,7 +1055,7 @@
     </w:p>
     <w:p>
       <w:pPr>
-        <w:pStyle w:val="normal0"/>
+        <w:pStyle w:val="Normal1"/>
         <w:numPr>
           <w:ilvl w:val="2"/>
           <w:numId w:val="6"/>
@@ -998,7 +1068,7 @@
     </w:p>
     <w:p>
       <w:pPr>
-        <w:pStyle w:val="normal0"/>
+        <w:pStyle w:val="Normal1"/>
         <w:numPr>
           <w:ilvl w:val="0"/>
           <w:numId w:val="6"/>
@@ -1017,7 +1087,7 @@
     </w:p>
     <w:p>
       <w:pPr>
-        <w:pStyle w:val="normal0"/>
+        <w:pStyle w:val="Normal1"/>
         <w:numPr>
           <w:ilvl w:val="1"/>
           <w:numId w:val="6"/>
@@ -1031,7 +1101,7 @@
     </w:p>
     <w:p>
       <w:pPr>
-        <w:pStyle w:val="normal0"/>
+        <w:pStyle w:val="Normal1"/>
         <w:numPr>
           <w:ilvl w:val="2"/>
           <w:numId w:val="6"/>
@@ -1044,7 +1114,7 @@
     </w:p>
     <w:p>
       <w:pPr>
-        <w:pStyle w:val="normal0"/>
+        <w:pStyle w:val="Normal1"/>
         <w:numPr>
           <w:ilvl w:val="1"/>
           <w:numId w:val="6"/>
@@ -1057,7 +1127,7 @@
     </w:p>
     <w:p>
       <w:pPr>
-        <w:pStyle w:val="normal0"/>
+        <w:pStyle w:val="Normal1"/>
         <w:numPr>
           <w:ilvl w:val="2"/>
           <w:numId w:val="6"/>
@@ -1076,7 +1146,7 @@
     </w:p>
     <w:p>
       <w:pPr>
-        <w:pStyle w:val="normal0"/>
+        <w:pStyle w:val="Normal1"/>
         <w:numPr>
           <w:ilvl w:val="2"/>
           <w:numId w:val="6"/>
@@ -1095,7 +1165,7 @@
     </w:p>
     <w:p>
       <w:pPr>
-        <w:pStyle w:val="normal0"/>
+        <w:pStyle w:val="Normal1"/>
         <w:numPr>
           <w:ilvl w:val="1"/>
           <w:numId w:val="6"/>
@@ -1108,7 +1178,7 @@
     </w:p>
     <w:p>
       <w:pPr>
-        <w:pStyle w:val="normal0"/>
+        <w:pStyle w:val="Normal1"/>
         <w:numPr>
           <w:ilvl w:val="2"/>
           <w:numId w:val="6"/>
@@ -1121,7 +1191,7 @@
     </w:p>
     <w:p>
       <w:pPr>
-        <w:pStyle w:val="normal0"/>
+        <w:pStyle w:val="Normal1"/>
         <w:numPr>
           <w:ilvl w:val="2"/>
           <w:numId w:val="6"/>
@@ -1134,7 +1204,7 @@
     </w:p>
     <w:p>
       <w:pPr>
-        <w:pStyle w:val="normal0"/>
+        <w:pStyle w:val="Normal1"/>
         <w:numPr>
           <w:ilvl w:val="1"/>
           <w:numId w:val="6"/>
@@ -1147,7 +1217,7 @@
     </w:p>
     <w:p>
       <w:pPr>
-        <w:pStyle w:val="normal0"/>
+        <w:pStyle w:val="Normal1"/>
         <w:numPr>
           <w:ilvl w:val="2"/>
           <w:numId w:val="6"/>
@@ -1160,7 +1230,7 @@
     </w:p>
     <w:p>
       <w:pPr>
-        <w:pStyle w:val="normal0"/>
+        <w:pStyle w:val="Normal1"/>
         <w:numPr>
           <w:ilvl w:val="1"/>
           <w:numId w:val="6"/>
@@ -1173,7 +1243,7 @@
     </w:p>
     <w:p>
       <w:pPr>
-        <w:pStyle w:val="normal0"/>
+        <w:pStyle w:val="Normal1"/>
         <w:numPr>
           <w:ilvl w:val="2"/>
           <w:numId w:val="6"/>
@@ -1186,7 +1256,7 @@
     </w:p>
     <w:p>
       <w:pPr>
-        <w:pStyle w:val="normal0"/>
+        <w:pStyle w:val="Normal1"/>
         <w:numPr>
           <w:ilvl w:val="2"/>
           <w:numId w:val="6"/>
@@ -1199,7 +1269,7 @@
     </w:p>
     <w:p>
       <w:pPr>
-        <w:pStyle w:val="normal0"/>
+        <w:pStyle w:val="Normal1"/>
         <w:spacing w:line="360" w:lineRule="auto"/>
         <w:ind w:left="2160"/>
       </w:pPr>
@@ -1209,7 +1279,7 @@
     </w:p>
     <w:p>
       <w:pPr>
-        <w:pStyle w:val="normal0"/>
+        <w:pStyle w:val="Normal1"/>
         <w:numPr>
           <w:ilvl w:val="0"/>
           <w:numId w:val="6"/>
@@ -1228,7 +1298,7 @@
     </w:p>
     <w:p>
       <w:pPr>
-        <w:pStyle w:val="normal0"/>
+        <w:pStyle w:val="Normal1"/>
         <w:numPr>
           <w:ilvl w:val="1"/>
           <w:numId w:val="6"/>
@@ -1241,7 +1311,7 @@
     </w:p>
     <w:p>
       <w:pPr>
-        <w:pStyle w:val="normal0"/>
+        <w:pStyle w:val="Normal1"/>
         <w:numPr>
           <w:ilvl w:val="2"/>
           <w:numId w:val="6"/>
@@ -1254,7 +1324,7 @@
     </w:p>
     <w:p>
       <w:pPr>
-        <w:pStyle w:val="normal0"/>
+        <w:pStyle w:val="Normal1"/>
         <w:numPr>
           <w:ilvl w:val="1"/>
           <w:numId w:val="6"/>
@@ -1267,7 +1337,7 @@
     </w:p>
     <w:p>
       <w:pPr>
-        <w:pStyle w:val="normal0"/>
+        <w:pStyle w:val="Normal1"/>
         <w:numPr>
           <w:ilvl w:val="2"/>
           <w:numId w:val="6"/>
@@ -1286,7 +1356,7 @@
     </w:p>
     <w:p>
       <w:pPr>
-        <w:pStyle w:val="normal0"/>
+        <w:pStyle w:val="Normal1"/>
         <w:numPr>
           <w:ilvl w:val="2"/>
           <w:numId w:val="6"/>
@@ -1305,7 +1375,7 @@
     </w:p>
     <w:p>
       <w:pPr>
-        <w:pStyle w:val="normal0"/>
+        <w:pStyle w:val="Normal1"/>
         <w:numPr>
           <w:ilvl w:val="1"/>
           <w:numId w:val="6"/>
@@ -1318,7 +1388,7 @@
     </w:p>
     <w:p>
       <w:pPr>
-        <w:pStyle w:val="normal0"/>
+        <w:pStyle w:val="Normal1"/>
         <w:numPr>
           <w:ilvl w:val="2"/>
           <w:numId w:val="6"/>
@@ -1331,7 +1401,7 @@
     </w:p>
     <w:p>
       <w:pPr>
-        <w:pStyle w:val="normal0"/>
+        <w:pStyle w:val="Normal1"/>
         <w:numPr>
           <w:ilvl w:val="2"/>
           <w:numId w:val="6"/>
@@ -1344,7 +1414,7 @@
     </w:p>
     <w:p>
       <w:pPr>
-        <w:pStyle w:val="normal0"/>
+        <w:pStyle w:val="Normal1"/>
         <w:numPr>
           <w:ilvl w:val="1"/>
           <w:numId w:val="6"/>
@@ -1357,7 +1427,7 @@
     </w:p>
     <w:p>
       <w:pPr>
-        <w:pStyle w:val="normal0"/>
+        <w:pStyle w:val="Normal1"/>
         <w:numPr>
           <w:ilvl w:val="2"/>
           <w:numId w:val="6"/>
@@ -1371,7 +1441,7 @@
     </w:p>
     <w:p>
       <w:pPr>
-        <w:pStyle w:val="normal0"/>
+        <w:pStyle w:val="Normal1"/>
         <w:numPr>
           <w:ilvl w:val="1"/>
           <w:numId w:val="6"/>
@@ -1384,7 +1454,7 @@
     </w:p>
     <w:p>
       <w:pPr>
-        <w:pStyle w:val="normal0"/>
+        <w:pStyle w:val="Normal1"/>
         <w:numPr>
           <w:ilvl w:val="2"/>
           <w:numId w:val="6"/>
@@ -1397,7 +1467,7 @@
     </w:p>
     <w:p>
       <w:pPr>
-        <w:pStyle w:val="normal0"/>
+        <w:pStyle w:val="Normal1"/>
         <w:numPr>
           <w:ilvl w:val="0"/>
           <w:numId w:val="6"/>
@@ -1416,7 +1486,7 @@
     </w:p>
     <w:p>
       <w:pPr>
-        <w:pStyle w:val="normal0"/>
+        <w:pStyle w:val="Normal1"/>
         <w:numPr>
           <w:ilvl w:val="1"/>
           <w:numId w:val="6"/>
@@ -1435,7 +1505,7 @@
     </w:p>
     <w:p>
       <w:pPr>
-        <w:pStyle w:val="normal0"/>
+        <w:pStyle w:val="Normal1"/>
         <w:numPr>
           <w:ilvl w:val="2"/>
           <w:numId w:val="6"/>
@@ -1448,7 +1518,7 @@
     </w:p>
     <w:p>
       <w:pPr>
-        <w:pStyle w:val="normal0"/>
+        <w:pStyle w:val="Normal1"/>
         <w:numPr>
           <w:ilvl w:val="1"/>
           <w:numId w:val="6"/>
@@ -1461,7 +1531,7 @@
     </w:p>
     <w:p>
       <w:pPr>
-        <w:pStyle w:val="normal0"/>
+        <w:pStyle w:val="Normal1"/>
         <w:numPr>
           <w:ilvl w:val="2"/>
           <w:numId w:val="6"/>
@@ -1480,7 +1550,7 @@
     </w:p>
     <w:p>
       <w:pPr>
-        <w:pStyle w:val="normal0"/>
+        <w:pStyle w:val="Normal1"/>
         <w:numPr>
           <w:ilvl w:val="2"/>
           <w:numId w:val="6"/>
@@ -1499,7 +1569,7 @@
     </w:p>
     <w:p>
       <w:pPr>
-        <w:pStyle w:val="normal0"/>
+        <w:pStyle w:val="Normal1"/>
         <w:numPr>
           <w:ilvl w:val="1"/>
           <w:numId w:val="6"/>
@@ -1512,7 +1582,7 @@
     </w:p>
     <w:p>
       <w:pPr>
-        <w:pStyle w:val="normal0"/>
+        <w:pStyle w:val="Normal1"/>
         <w:numPr>
           <w:ilvl w:val="2"/>
           <w:numId w:val="6"/>
@@ -1525,7 +1595,7 @@
     </w:p>
     <w:p>
       <w:pPr>
-        <w:pStyle w:val="normal0"/>
+        <w:pStyle w:val="Normal1"/>
         <w:numPr>
           <w:ilvl w:val="1"/>
           <w:numId w:val="6"/>
@@ -1538,7 +1608,7 @@
     </w:p>
     <w:p>
       <w:pPr>
-        <w:pStyle w:val="normal0"/>
+        <w:pStyle w:val="Normal1"/>
         <w:numPr>
           <w:ilvl w:val="2"/>
           <w:numId w:val="6"/>
@@ -1551,7 +1621,7 @@
     </w:p>
     <w:p>
       <w:pPr>
-        <w:pStyle w:val="normal0"/>
+        <w:pStyle w:val="Normal1"/>
         <w:numPr>
           <w:ilvl w:val="1"/>
           <w:numId w:val="6"/>
@@ -1564,7 +1634,7 @@
     </w:p>
     <w:p>
       <w:pPr>
-        <w:pStyle w:val="normal0"/>
+        <w:pStyle w:val="Normal1"/>
         <w:numPr>
           <w:ilvl w:val="2"/>
           <w:numId w:val="6"/>
@@ -1577,7 +1647,7 @@
     </w:p>
     <w:p>
       <w:pPr>
-        <w:pStyle w:val="normal0"/>
+        <w:pStyle w:val="Normal1"/>
         <w:numPr>
           <w:ilvl w:val="0"/>
           <w:numId w:val="6"/>
@@ -1596,7 +1666,7 @@
     </w:p>
     <w:p>
       <w:pPr>
-        <w:pStyle w:val="normal0"/>
+        <w:pStyle w:val="Normal1"/>
         <w:numPr>
           <w:ilvl w:val="1"/>
           <w:numId w:val="6"/>
@@ -1609,7 +1679,7 @@
     </w:p>
     <w:p>
       <w:pPr>
-        <w:pStyle w:val="normal0"/>
+        <w:pStyle w:val="Normal1"/>
         <w:numPr>
           <w:ilvl w:val="2"/>
           <w:numId w:val="6"/>
@@ -1622,7 +1692,7 @@
     </w:p>
     <w:p>
       <w:pPr>
-        <w:pStyle w:val="normal0"/>
+        <w:pStyle w:val="Normal1"/>
         <w:numPr>
           <w:ilvl w:val="1"/>
           <w:numId w:val="6"/>
@@ -1635,7 +1705,7 @@
     </w:p>
     <w:p>
       <w:pPr>
-        <w:pStyle w:val="normal0"/>
+        <w:pStyle w:val="Normal1"/>
         <w:numPr>
           <w:ilvl w:val="2"/>
           <w:numId w:val="6"/>
@@ -1654,7 +1724,7 @@
     </w:p>
     <w:p>
       <w:pPr>
-        <w:pStyle w:val="normal0"/>
+        <w:pStyle w:val="Normal1"/>
         <w:numPr>
           <w:ilvl w:val="2"/>
           <w:numId w:val="6"/>
@@ -1673,7 +1743,7 @@
     </w:p>
     <w:p>
       <w:pPr>
-        <w:pStyle w:val="normal0"/>
+        <w:pStyle w:val="Normal1"/>
         <w:numPr>
           <w:ilvl w:val="1"/>
           <w:numId w:val="6"/>
@@ -1686,7 +1756,7 @@
     </w:p>
     <w:p>
       <w:pPr>
-        <w:pStyle w:val="normal0"/>
+        <w:pStyle w:val="Normal1"/>
         <w:numPr>
           <w:ilvl w:val="2"/>
           <w:numId w:val="6"/>
@@ -1699,7 +1769,7 @@
     </w:p>
     <w:p>
       <w:pPr>
-        <w:pStyle w:val="normal0"/>
+        <w:pStyle w:val="Normal1"/>
         <w:numPr>
           <w:ilvl w:val="1"/>
           <w:numId w:val="6"/>
@@ -1712,7 +1782,7 @@
     </w:p>
     <w:p>
       <w:pPr>
-        <w:pStyle w:val="normal0"/>
+        <w:pStyle w:val="Normal1"/>
         <w:numPr>
           <w:ilvl w:val="2"/>
           <w:numId w:val="6"/>
@@ -1725,7 +1795,7 @@
     </w:p>
     <w:p>
       <w:pPr>
-        <w:pStyle w:val="normal0"/>
+        <w:pStyle w:val="Normal1"/>
         <w:numPr>
           <w:ilvl w:val="1"/>
           <w:numId w:val="6"/>
@@ -1738,7 +1808,7 @@
     </w:p>
     <w:p>
       <w:pPr>
-        <w:pStyle w:val="normal0"/>
+        <w:pStyle w:val="Normal1"/>
         <w:numPr>
           <w:ilvl w:val="2"/>
           <w:numId w:val="6"/>
@@ -1751,7 +1821,7 @@
     </w:p>
     <w:p>
       <w:pPr>
-        <w:pStyle w:val="normal0"/>
+        <w:pStyle w:val="Normal1"/>
         <w:numPr>
           <w:ilvl w:val="2"/>
           <w:numId w:val="6"/>
@@ -1776,7 +1846,7 @@
     </w:p>
     <w:p>
       <w:pPr>
-        <w:pStyle w:val="normal0"/>
+        <w:pStyle w:val="Normal1"/>
         <w:spacing w:line="360" w:lineRule="auto"/>
         <w:rPr>
           <w:b/>
@@ -1795,7 +1865,7 @@
     </w:p>
     <w:p>
       <w:pPr>
-        <w:pStyle w:val="normal0"/>
+        <w:pStyle w:val="Normal1"/>
         <w:numPr>
           <w:ilvl w:val="0"/>
           <w:numId w:val="3"/>
@@ -1808,7 +1878,7 @@
     </w:p>
     <w:p>
       <w:pPr>
-        <w:pStyle w:val="normal0"/>
+        <w:pStyle w:val="Normal1"/>
         <w:numPr>
           <w:ilvl w:val="0"/>
           <w:numId w:val="3"/>
@@ -1821,7 +1891,7 @@
     </w:p>
     <w:p>
       <w:pPr>
-        <w:pStyle w:val="normal0"/>
+        <w:pStyle w:val="Normal1"/>
         <w:spacing w:line="360" w:lineRule="auto"/>
         <w:rPr>
           <w:b/>
@@ -1840,7 +1910,7 @@
     </w:p>
     <w:p>
       <w:pPr>
-        <w:pStyle w:val="normal0"/>
+        <w:pStyle w:val="Normal1"/>
         <w:numPr>
           <w:ilvl w:val="0"/>
           <w:numId w:val="3"/>
@@ -1853,7 +1923,7 @@
     </w:p>
     <w:p>
       <w:pPr>
-        <w:pStyle w:val="normal0"/>
+        <w:pStyle w:val="Normal1"/>
         <w:spacing w:line="360" w:lineRule="auto"/>
         <w:rPr>
           <w:b/>
@@ -1872,7 +1942,7 @@
     </w:p>
     <w:p>
       <w:pPr>
-        <w:pStyle w:val="normal0"/>
+        <w:pStyle w:val="Normal1"/>
         <w:numPr>
           <w:ilvl w:val="0"/>
           <w:numId w:val="3"/>
@@ -1885,7 +1955,7 @@
     </w:p>
     <w:p>
       <w:pPr>
-        <w:pStyle w:val="normal0"/>
+        <w:pStyle w:val="Normal1"/>
         <w:spacing w:line="360" w:lineRule="auto"/>
         <w:rPr>
           <w:b/>
@@ -1904,7 +1974,7 @@
     </w:p>
     <w:p>
       <w:pPr>
-        <w:pStyle w:val="normal0"/>
+        <w:pStyle w:val="Normal1"/>
         <w:numPr>
           <w:ilvl w:val="0"/>
           <w:numId w:val="3"/>
@@ -1917,7 +1987,7 @@
     </w:p>
     <w:p>
       <w:pPr>
-        <w:pStyle w:val="normal0"/>
+        <w:pStyle w:val="Normal1"/>
         <w:spacing w:line="360" w:lineRule="auto"/>
         <w:rPr>
           <w:b/>
@@ -1936,7 +2006,7 @@
     </w:p>
     <w:p>
       <w:pPr>
-        <w:pStyle w:val="normal0"/>
+        <w:pStyle w:val="Normal1"/>
         <w:numPr>
           <w:ilvl w:val="0"/>
           <w:numId w:val="3"/>
@@ -1949,7 +2019,7 @@
     </w:p>
     <w:p>
       <w:pPr>
-        <w:pStyle w:val="normal0"/>
+        <w:pStyle w:val="Normal1"/>
         <w:spacing w:line="360" w:lineRule="auto"/>
         <w:rPr>
           <w:b/>
@@ -1968,7 +2038,7 @@
     </w:p>
     <w:p>
       <w:pPr>
-        <w:pStyle w:val="normal0"/>
+        <w:pStyle w:val="Normal1"/>
         <w:numPr>
           <w:ilvl w:val="0"/>
           <w:numId w:val="4"/>
@@ -1981,7 +2051,7 @@
     </w:p>
     <w:p>
       <w:pPr>
-        <w:pStyle w:val="normal0"/>
+        <w:pStyle w:val="Normal1"/>
         <w:numPr>
           <w:ilvl w:val="0"/>
           <w:numId w:val="4"/>
@@ -1994,7 +2064,7 @@
     </w:p>
     <w:p>
       <w:pPr>
-        <w:pStyle w:val="normal0"/>
+        <w:pStyle w:val="Normal1"/>
         <w:spacing w:line="360" w:lineRule="auto"/>
         <w:rPr>
           <w:b/>
@@ -2013,7 +2083,7 @@
     </w:p>
     <w:p>
       <w:pPr>
-        <w:pStyle w:val="normal0"/>
+        <w:pStyle w:val="Normal1"/>
         <w:numPr>
           <w:ilvl w:val="0"/>
           <w:numId w:val="5"/>
@@ -2026,7 +2096,7 @@
     </w:p>
     <w:p>
       <w:pPr>
-        <w:pStyle w:val="normal0"/>
+        <w:pStyle w:val="Normal1"/>
         <w:numPr>
           <w:ilvl w:val="1"/>
           <w:numId w:val="5"/>
@@ -2039,7 +2109,7 @@
     </w:p>
     <w:p>
       <w:pPr>
-        <w:pStyle w:val="normal0"/>
+        <w:pStyle w:val="Normal1"/>
         <w:spacing w:line="480" w:lineRule="auto"/>
         <w:rPr>
           <w:sz w:val="24"/>
@@ -2064,15 +2134,7 @@
     </w:p>
     <w:p>
       <w:pPr>
-        <w:pStyle w:val="normal0"/>
-        <w:rPr>
-          <w:b/>
-        </w:rPr>
-      </w:pPr>
-    </w:p>
-    <w:p>
-      <w:pPr>
-        <w:pStyle w:val="normal0"/>
+        <w:pStyle w:val="Normal1"/>
         <w:rPr>
           <w:b/>
         </w:rPr>
@@ -2081,24 +2143,24 @@
         <w:rPr>
           <w:b/>
           <w:noProof/>
-          <w:lang w:val="en-US"/>
         </w:rPr>
         <w:drawing>
-          <wp:inline distT="114300" distB="114300" distL="114300" distR="114300" wp14:anchorId="30317939" wp14:editId="75045054">
-            <wp:extent cx="5943600" cy="4673600"/>
-            <wp:effectExtent l="0" t="0" r="0" b="0"/>
-            <wp:docPr id="1" name="image2.png"/>
-            <wp:cNvGraphicFramePr/>
+          <wp:inline distT="0" distB="0" distL="0" distR="0" wp14:anchorId="703D27DA" wp14:editId="32EA2AB1">
+            <wp:extent cx="5943600" cy="4632960"/>
+            <wp:effectExtent l="0" t="0" r="0" b="2540"/>
+            <wp:docPr id="4" name="Picture 4" descr="A close up of text on a white background&#10;&#10;Description automatically generated"/>
+            <wp:cNvGraphicFramePr>
+              <a:graphicFrameLocks xmlns:a="http://schemas.openxmlformats.org/drawingml/2006/main" noChangeAspect="1"/>
+            </wp:cNvGraphicFramePr>
             <a:graphic xmlns:a="http://schemas.openxmlformats.org/drawingml/2006/main">
               <a:graphicData uri="http://schemas.openxmlformats.org/drawingml/2006/picture">
                 <pic:pic xmlns:pic="http://schemas.openxmlformats.org/drawingml/2006/picture">
                   <pic:nvPicPr>
-                    <pic:cNvPr id="0" name="image2.png"/>
-                    <pic:cNvPicPr preferRelativeResize="0"/>
+                    <pic:cNvPr id="4" name="ER Diagram (3).png"/>
+                    <pic:cNvPicPr/>
                   </pic:nvPicPr>
                   <pic:blipFill>
-                    <a:blip r:embed="rId7"/>
-                    <a:srcRect/>
+                    <a:blip r:embed="rId6"/>
                     <a:stretch>
                       <a:fillRect/>
                     </a:stretch>
@@ -2106,12 +2168,11 @@
                   <pic:spPr>
                     <a:xfrm>
                       <a:off x="0" y="0"/>
-                      <a:ext cx="5943600" cy="4673600"/>
+                      <a:ext cx="5943600" cy="4632960"/>
                     </a:xfrm>
                     <a:prstGeom prst="rect">
                       <a:avLst/>
                     </a:prstGeom>
-                    <a:ln/>
                   </pic:spPr>
                 </pic:pic>
               </a:graphicData>
@@ -2122,7 +2183,15 @@
     </w:p>
     <w:p>
       <w:pPr>
-        <w:pStyle w:val="normal0"/>
+        <w:pStyle w:val="Normal1"/>
+        <w:rPr>
+          <w:b/>
+        </w:rPr>
+      </w:pPr>
+    </w:p>
+    <w:p>
+      <w:pPr>
+        <w:pStyle w:val="Normal1"/>
         <w:rPr>
           <w:sz w:val="32"/>
           <w:szCs w:val="32"/>
@@ -2138,7 +2207,7 @@
     </w:p>
     <w:p>
       <w:pPr>
-        <w:pStyle w:val="normal0"/>
+        <w:pStyle w:val="Normal1"/>
         <w:numPr>
           <w:ilvl w:val="0"/>
           <w:numId w:val="2"/>
@@ -2151,12 +2220,14 @@
         <w:rPr>
           <w:b/>
         </w:rPr>
-        <w:t xml:space="preserve">User </w:t>
-      </w:r>
-    </w:p>
-    <w:p>
-      <w:pPr>
-        <w:pStyle w:val="normal0"/>
+        <w:t>User</w:t>
+      </w:r>
+      <w:bookmarkStart w:id="6" w:name="_GoBack"/>
+      <w:bookmarkEnd w:id="6"/>
+    </w:p>
+    <w:p>
+      <w:pPr>
+        <w:pStyle w:val="Normal1"/>
       </w:pPr>
       <w:r>
         <w:t xml:space="preserve">The user has attributes password and email. This stands as the user’s login information for the application. </w:t>
@@ -2164,12 +2235,12 @@
     </w:p>
     <w:p>
       <w:pPr>
-        <w:pStyle w:val="normal0"/>
-      </w:pPr>
-    </w:p>
-    <w:p>
-      <w:pPr>
-        <w:pStyle w:val="normal0"/>
+        <w:pStyle w:val="Normal1"/>
+      </w:pPr>
+    </w:p>
+    <w:p>
+      <w:pPr>
+        <w:pStyle w:val="Normal1"/>
         <w:numPr>
           <w:ilvl w:val="0"/>
           <w:numId w:val="2"/>
@@ -2187,7 +2258,7 @@
     </w:p>
     <w:p>
       <w:pPr>
-        <w:pStyle w:val="normal0"/>
+        <w:pStyle w:val="Normal1"/>
       </w:pPr>
       <w:r>
         <w:t xml:space="preserve">Owner and User have a ISA relation, which implies that the owner is a user. </w:t>
@@ -2195,12 +2266,12 @@
     </w:p>
     <w:p>
       <w:pPr>
-        <w:pStyle w:val="normal0"/>
-      </w:pPr>
-    </w:p>
-    <w:p>
-      <w:pPr>
-        <w:pStyle w:val="normal0"/>
+        <w:pStyle w:val="Normal1"/>
+      </w:pPr>
+    </w:p>
+    <w:p>
+      <w:pPr>
+        <w:pStyle w:val="Normal1"/>
         <w:numPr>
           <w:ilvl w:val="0"/>
           <w:numId w:val="2"/>
@@ -2218,7 +2289,7 @@
     </w:p>
     <w:p>
       <w:pPr>
-        <w:pStyle w:val="normal0"/>
+        <w:pStyle w:val="Normal1"/>
       </w:pPr>
       <w:r>
         <w:t xml:space="preserve">Groups is a weak entity set which means a primary key must exist in order for it to be distinguished from another group. Each group has a unique name and ID.  </w:t>
@@ -2226,12 +2297,12 @@
     </w:p>
     <w:p>
       <w:pPr>
-        <w:pStyle w:val="normal0"/>
-      </w:pPr>
-    </w:p>
-    <w:p>
-      <w:pPr>
-        <w:pStyle w:val="normal0"/>
+        <w:pStyle w:val="Normal1"/>
+      </w:pPr>
+    </w:p>
+    <w:p>
+      <w:pPr>
+        <w:pStyle w:val="Normal1"/>
         <w:numPr>
           <w:ilvl w:val="0"/>
           <w:numId w:val="2"/>
@@ -2249,41 +2320,68 @@
     </w:p>
     <w:p>
       <w:pPr>
-        <w:pStyle w:val="normal0"/>
-      </w:pPr>
-      <w:r>
-        <w:lastRenderedPageBreak/>
-        <w:t xml:space="preserve">Events is also a weak entity set and has a primary key, eventID. It also has other attributes, </w:t>
+        <w:pStyle w:val="Normal1"/>
+      </w:pPr>
+      <w:r>
+        <w:t xml:space="preserve">Events is also a weak entity set and has a primary key, </w:t>
+      </w:r>
+      <w:proofErr w:type="spellStart"/>
+      <w:r>
+        <w:t>eventID</w:t>
+      </w:r>
+      <w:proofErr w:type="spellEnd"/>
+      <w:r>
+        <w:t xml:space="preserve">. It also has other attributes, </w:t>
       </w:r>
       <w:r>
         <w:t xml:space="preserve">such as </w:t>
       </w:r>
       <w:r>
-        <w:t xml:space="preserve">name, endDate, and totalAmount. </w:t>
-      </w:r>
-    </w:p>
-    <w:p>
-      <w:pPr>
-        <w:pStyle w:val="normal0"/>
-      </w:pPr>
-    </w:p>
-    <w:p>
-      <w:pPr>
-        <w:pStyle w:val="Normal1"/>
-        <w:rPr>
-          <w:b/>
-        </w:rPr>
-      </w:pPr>
-      <w:r>
-        <w:rPr>
-          <w:b/>
-        </w:rPr>
-        <w:t>5. Location</w:t>
-      </w:r>
-    </w:p>
-    <w:p>
-      <w:pPr>
-        <w:pStyle w:val="Normal1"/>
+        <w:t xml:space="preserve">name, </w:t>
+      </w:r>
+      <w:proofErr w:type="spellStart"/>
+      <w:r>
+        <w:t>endDate</w:t>
+      </w:r>
+      <w:proofErr w:type="spellEnd"/>
+      <w:r>
+        <w:t xml:space="preserve">, and </w:t>
+      </w:r>
+      <w:proofErr w:type="spellStart"/>
+      <w:r>
+        <w:t>totalAmount</w:t>
+      </w:r>
+      <w:proofErr w:type="spellEnd"/>
+      <w:r>
+        <w:t xml:space="preserve">. </w:t>
+      </w:r>
+    </w:p>
+    <w:p>
+      <w:pPr>
+        <w:pStyle w:val="Normal1"/>
+      </w:pPr>
+    </w:p>
+    <w:p>
+      <w:pPr>
+        <w:pStyle w:val="Normal10"/>
+        <w:numPr>
+          <w:ilvl w:val="0"/>
+          <w:numId w:val="2"/>
+        </w:numPr>
+        <w:rPr>
+          <w:b/>
+        </w:rPr>
+      </w:pPr>
+      <w:r>
+        <w:rPr>
+          <w:b/>
+        </w:rPr>
+        <w:t>Location</w:t>
+      </w:r>
+    </w:p>
+    <w:p>
+      <w:pPr>
+        <w:pStyle w:val="Normal10"/>
       </w:pPr>
       <w:r>
         <w:t xml:space="preserve">Location is an entity set that has attribute, state, and keys, ZIP code and city. A location can be distinguished by its unique zip code and city name combination. </w:t>
@@ -2291,17 +2389,17 @@
     </w:p>
     <w:p>
       <w:pPr>
-        <w:pStyle w:val="normal0"/>
-      </w:pPr>
-    </w:p>
-    <w:p>
-      <w:pPr>
-        <w:pStyle w:val="normal0"/>
-      </w:pPr>
-    </w:p>
-    <w:p>
-      <w:pPr>
-        <w:pStyle w:val="normal0"/>
+        <w:pStyle w:val="Normal1"/>
+      </w:pPr>
+    </w:p>
+    <w:p>
+      <w:pPr>
+        <w:pStyle w:val="Normal1"/>
+      </w:pPr>
+    </w:p>
+    <w:p>
+      <w:pPr>
+        <w:pStyle w:val="Normal1"/>
         <w:rPr>
           <w:sz w:val="32"/>
           <w:szCs w:val="32"/>
@@ -2317,7 +2415,7 @@
     </w:p>
     <w:p>
       <w:pPr>
-        <w:pStyle w:val="normal0"/>
+        <w:pStyle w:val="Normal1"/>
         <w:numPr>
           <w:ilvl w:val="0"/>
           <w:numId w:val="7"/>
@@ -2342,7 +2440,7 @@
     </w:p>
     <w:p>
       <w:pPr>
-        <w:pStyle w:val="normal0"/>
+        <w:pStyle w:val="Normal1"/>
         <w:spacing w:line="480" w:lineRule="auto"/>
       </w:pPr>
       <w:r>
@@ -2352,20 +2450,18 @@
         <w:t xml:space="preserve"> from an event</w:t>
       </w:r>
       <w:r>
-        <w:t xml:space="preserve">. The application will save this request in the person’s profile. However, the application does not support transactions. </w:t>
-      </w:r>
-      <w:bookmarkStart w:id="6" w:name="_GoBack"/>
-      <w:bookmarkEnd w:id="6"/>
-    </w:p>
-    <w:p>
-      <w:pPr>
-        <w:pStyle w:val="normal0"/>
+        <w:t>. The application will save this request in the person’s profile. However, the application does not support transactions.</w:t>
+      </w:r>
+    </w:p>
+    <w:p>
+      <w:pPr>
+        <w:pStyle w:val="Normal1"/>
         <w:spacing w:line="480" w:lineRule="auto"/>
       </w:pPr>
     </w:p>
     <w:p>
       <w:pPr>
-        <w:pStyle w:val="normal0"/>
+        <w:pStyle w:val="Normal1"/>
         <w:numPr>
           <w:ilvl w:val="0"/>
           <w:numId w:val="7"/>
@@ -2384,7 +2480,7 @@
     </w:p>
     <w:p>
       <w:pPr>
-        <w:pStyle w:val="normal0"/>
+        <w:pStyle w:val="Normal1"/>
         <w:spacing w:line="480" w:lineRule="auto"/>
       </w:pPr>
       <w:r>
@@ -2393,13 +2489,13 @@
     </w:p>
     <w:p>
       <w:pPr>
-        <w:pStyle w:val="normal0"/>
+        <w:pStyle w:val="Normal1"/>
         <w:spacing w:line="480" w:lineRule="auto"/>
       </w:pPr>
     </w:p>
     <w:p>
       <w:pPr>
-        <w:pStyle w:val="normal0"/>
+        <w:pStyle w:val="Normal1"/>
         <w:numPr>
           <w:ilvl w:val="0"/>
           <w:numId w:val="7"/>
@@ -2418,7 +2514,7 @@
     </w:p>
     <w:p>
       <w:pPr>
-        <w:pStyle w:val="normal0"/>
+        <w:pStyle w:val="Normal1"/>
         <w:spacing w:line="480" w:lineRule="auto"/>
       </w:pPr>
       <w:r>
@@ -2427,13 +2523,13 @@
     </w:p>
     <w:p>
       <w:pPr>
-        <w:pStyle w:val="normal0"/>
+        <w:pStyle w:val="Normal1"/>
         <w:spacing w:line="480" w:lineRule="auto"/>
       </w:pPr>
     </w:p>
     <w:p>
       <w:pPr>
-        <w:pStyle w:val="normal0"/>
+        <w:pStyle w:val="Normal1"/>
         <w:numPr>
           <w:ilvl w:val="0"/>
           <w:numId w:val="7"/>
@@ -2452,7 +2548,7 @@
     </w:p>
     <w:p>
       <w:pPr>
-        <w:pStyle w:val="normal0"/>
+        <w:pStyle w:val="Normal1"/>
         <w:spacing w:line="480" w:lineRule="auto"/>
       </w:pPr>
       <w:r>
@@ -2461,13 +2557,13 @@
     </w:p>
     <w:p>
       <w:pPr>
-        <w:pStyle w:val="normal0"/>
+        <w:pStyle w:val="Normal1"/>
         <w:spacing w:line="480" w:lineRule="auto"/>
       </w:pPr>
     </w:p>
     <w:p>
       <w:pPr>
-        <w:pStyle w:val="normal0"/>
+        <w:pStyle w:val="Normal1"/>
         <w:numPr>
           <w:ilvl w:val="0"/>
           <w:numId w:val="7"/>
@@ -2486,23 +2582,22 @@
     </w:p>
     <w:p>
       <w:pPr>
-        <w:pStyle w:val="normal0"/>
+        <w:pStyle w:val="Normal1"/>
         <w:spacing w:line="480" w:lineRule="auto"/>
       </w:pPr>
       <w:r>
-        <w:lastRenderedPageBreak/>
         <w:t>A user can be a member of multiple groups. The user can view their groups in their dashboard. Groups can be distinguished from one another by a unique ID and name.</w:t>
       </w:r>
     </w:p>
     <w:p>
       <w:pPr>
-        <w:pStyle w:val="normal0"/>
+        <w:pStyle w:val="Normal1"/>
         <w:spacing w:line="480" w:lineRule="auto"/>
       </w:pPr>
     </w:p>
     <w:p>
       <w:pPr>
-        <w:pStyle w:val="normal0"/>
+        <w:pStyle w:val="Normal1"/>
         <w:numPr>
           <w:ilvl w:val="0"/>
           <w:numId w:val="7"/>
@@ -2521,7 +2616,7 @@
     </w:p>
     <w:p>
       <w:pPr>
-        <w:pStyle w:val="normal0"/>
+        <w:pStyle w:val="Normal1"/>
         <w:spacing w:line="480" w:lineRule="auto"/>
       </w:pPr>
       <w:r>
@@ -2530,13 +2625,13 @@
     </w:p>
     <w:p>
       <w:pPr>
-        <w:pStyle w:val="normal0"/>
+        <w:pStyle w:val="Normal1"/>
         <w:spacing w:line="480" w:lineRule="auto"/>
       </w:pPr>
     </w:p>
     <w:p>
       <w:pPr>
-        <w:pStyle w:val="normal0"/>
+        <w:pStyle w:val="Normal1"/>
         <w:numPr>
           <w:ilvl w:val="0"/>
           <w:numId w:val="7"/>
@@ -2555,7 +2650,7 @@
     </w:p>
     <w:p>
       <w:pPr>
-        <w:pStyle w:val="normal0"/>
+        <w:pStyle w:val="Normal1"/>
         <w:spacing w:line="480" w:lineRule="auto"/>
       </w:pPr>
       <w:r>
@@ -2568,24 +2663,45 @@
         <w:t xml:space="preserve">such as </w:t>
       </w:r>
       <w:r>
-        <w:t>name, end</w:t>
-      </w:r>
-      <w:r>
-        <w:t xml:space="preserve">Date, and resulting totalAmount, as well as primary key, eventID. </w:t>
-      </w:r>
-      <w:r>
-        <w:t xml:space="preserve"> </w:t>
-      </w:r>
-    </w:p>
-    <w:p>
-      <w:pPr>
-        <w:pStyle w:val="normal0"/>
+        <w:t xml:space="preserve">name, </w:t>
+      </w:r>
+      <w:proofErr w:type="spellStart"/>
+      <w:r>
+        <w:t>end</w:t>
+      </w:r>
+      <w:r>
+        <w:t>Date</w:t>
+      </w:r>
+      <w:proofErr w:type="spellEnd"/>
+      <w:r>
+        <w:t xml:space="preserve">, and resulting </w:t>
+      </w:r>
+      <w:proofErr w:type="spellStart"/>
+      <w:r>
+        <w:t>totalAmount</w:t>
+      </w:r>
+      <w:proofErr w:type="spellEnd"/>
+      <w:r>
+        <w:t xml:space="preserve">, as well as primary key, </w:t>
+      </w:r>
+      <w:proofErr w:type="spellStart"/>
+      <w:r>
+        <w:t>eventID</w:t>
+      </w:r>
+      <w:proofErr w:type="spellEnd"/>
+      <w:r>
+        <w:t>.</w:t>
+      </w:r>
+    </w:p>
+    <w:p>
+      <w:pPr>
+        <w:pStyle w:val="Normal1"/>
         <w:spacing w:line="480" w:lineRule="auto"/>
       </w:pPr>
     </w:p>
     <w:p>
       <w:pPr>
-        <w:pStyle w:val="Normal1"/>
+        <w:pStyle w:val="Normal10"/>
         <w:spacing w:line="480" w:lineRule="auto"/>
         <w:rPr>
           <w:b/>
@@ -2603,22 +2719,42 @@
     </w:p>
     <w:p>
       <w:pPr>
-        <w:pStyle w:val="Normal1"/>
+        <w:pStyle w:val="Normal10"/>
         <w:spacing w:line="480" w:lineRule="auto"/>
       </w:pPr>
       <w:r>
-        <w:t xml:space="preserve">Events is a way for users to track their trip efficiently. Consequently, it is important to distingish these events by location. Each event corresponds to one particular location. </w:t>
-      </w:r>
-    </w:p>
-    <w:p>
-      <w:pPr>
-        <w:pStyle w:val="normal0"/>
+        <w:t xml:space="preserve">Events is a way for users to track their trip efficiently. Consequently, it is important to </w:t>
+      </w:r>
+      <w:r>
+        <w:t>distinguish</w:t>
+      </w:r>
+      <w:r>
+        <w:t xml:space="preserve"> these events by location. Each event corresponds to one particular location. </w:t>
+      </w:r>
+    </w:p>
+    <w:p>
+      <w:pPr>
+        <w:pStyle w:val="Normal1"/>
         <w:spacing w:line="480" w:lineRule="auto"/>
       </w:pPr>
     </w:p>
     <w:p>
       <w:pPr>
-        <w:pStyle w:val="normal0"/>
+        <w:pStyle w:val="Heading2"/>
+        <w:spacing w:after="0"/>
+      </w:pPr>
+      <w:r>
+        <w:rPr>
+          <w:b/>
+          <w:bCs/>
+          <w:color w:val="000000"/>
+        </w:rPr>
+        <w:t>Sample Database Tables</w:t>
+      </w:r>
+    </w:p>
+    <w:p>
+      <w:pPr>
+        <w:pStyle w:val="Normal1"/>
       </w:pPr>
     </w:p>
     <w:sectPr>
@@ -2632,8 +2768,8 @@
 </file>
 
 <file path=word/numbering.xml><?xml version="1.0" encoding="utf-8"?>
-<w:numbering xmlns:wpc="http://schemas.microsoft.com/office/word/2010/wordprocessingCanvas" xmlns:mo="http://schemas.microsoft.com/office/mac/office/2008/main" xmlns:mc="http://schemas.openxmlformats.org/markup-compatibility/2006" xmlns:mv="urn:schemas-microsoft-com:mac:vml" xmlns:o="urn:schemas-microsoft-com:office:office" xmlns:r="http://schemas.openxmlformats.org/officeDocument/2006/relationships" xmlns:m="http://schemas.openxmlformats.org/officeDocument/2006/math" xmlns:v="urn:schemas-microsoft-com:vml" xmlns:wp14="http://schemas.microsoft.com/office/word/2010/wordprocessingDrawing" xmlns:wp="http://schemas.openxmlformats.org/drawingml/2006/wordprocessingDrawing" xmlns:w10="urn:schemas-microsoft-com:office:word" xmlns:w="http://schemas.openxmlformats.org/wordprocessingml/2006/main" xmlns:w14="http://schemas.microsoft.com/office/word/2010/wordml" xmlns:wpg="http://schemas.microsoft.com/office/word/2010/wordprocessingGroup" xmlns:wpi="http://schemas.microsoft.com/office/word/2010/wordprocessingInk" xmlns:wne="http://schemas.microsoft.com/office/word/2006/wordml" xmlns:wps="http://schemas.microsoft.com/office/word/2010/wordprocessingShape" mc:Ignorable="w14 wp14">
-  <w:abstractNum w:abstractNumId="0">
+<w:numbering xmlns:wpc="http://schemas.microsoft.com/office/word/2010/wordprocessingCanvas" xmlns:cx="http://schemas.microsoft.com/office/drawing/2014/chartex" xmlns:cx1="http://schemas.microsoft.com/office/drawing/2015/9/8/chartex" xmlns:cx2="http://schemas.microsoft.com/office/drawing/2015/10/21/chartex" xmlns:cx3="http://schemas.microsoft.com/office/drawing/2016/5/9/chartex" xmlns:cx4="http://schemas.microsoft.com/office/drawing/2016/5/10/chartex" xmlns:cx5="http://schemas.microsoft.com/office/drawing/2016/5/11/chartex" xmlns:cx6="http://schemas.microsoft.com/office/drawing/2016/5/12/chartex" xmlns:cx7="http://schemas.microsoft.com/office/drawing/2016/5/13/chartex" xmlns:cx8="http://schemas.microsoft.com/office/drawing/2016/5/14/chartex" xmlns:mc="http://schemas.openxmlformats.org/markup-compatibility/2006" xmlns:aink="http://schemas.microsoft.com/office/drawing/2016/ink" xmlns:am3d="http://schemas.microsoft.com/office/drawing/2017/model3d" xmlns:o="urn:schemas-microsoft-com:office:office" xmlns:r="http://schemas.openxmlformats.org/officeDocument/2006/relationships" xmlns:m="http://schemas.openxmlformats.org/officeDocument/2006/math" xmlns:v="urn:schemas-microsoft-com:vml" xmlns:wp14="http://schemas.microsoft.com/office/word/2010/wordprocessingDrawing" xmlns:wp="http://schemas.openxmlformats.org/drawingml/2006/wordprocessingDrawing" xmlns:w10="urn:schemas-microsoft-com:office:word" xmlns:w="http://schemas.openxmlformats.org/wordprocessingml/2006/main" xmlns:w14="http://schemas.microsoft.com/office/word/2010/wordml" xmlns:w15="http://schemas.microsoft.com/office/word/2012/wordml" xmlns:w16cid="http://schemas.microsoft.com/office/word/2016/wordml/cid" xmlns:w16se="http://schemas.microsoft.com/office/word/2015/wordml/symex" xmlns:wpg="http://schemas.microsoft.com/office/word/2010/wordprocessingGroup" xmlns:wpi="http://schemas.microsoft.com/office/word/2010/wordprocessingInk" xmlns:wne="http://schemas.microsoft.com/office/word/2006/wordml" xmlns:wps="http://schemas.microsoft.com/office/word/2010/wordprocessingShape" mc:Ignorable="w14 w15 w16se w16cid wp14">
+  <w:abstractNum w:abstractNumId="0" w15:restartNumberingAfterBreak="0">
     <w:nsid w:val="15150E1A"/>
     <w:multiLevelType w:val="multilevel"/>
     <w:tmpl w:val="4814B280"/>
@@ -2746,7 +2882,7 @@
       </w:rPr>
     </w:lvl>
   </w:abstractNum>
-  <w:abstractNum w:abstractNumId="1">
+  <w:abstractNum w:abstractNumId="1" w15:restartNumberingAfterBreak="0">
     <w:nsid w:val="23495A7F"/>
     <w:multiLevelType w:val="multilevel"/>
     <w:tmpl w:val="2B20ED12"/>
@@ -2859,7 +2995,7 @@
       </w:rPr>
     </w:lvl>
   </w:abstractNum>
-  <w:abstractNum w:abstractNumId="2">
+  <w:abstractNum w:abstractNumId="2" w15:restartNumberingAfterBreak="0">
     <w:nsid w:val="2AAA72A6"/>
     <w:multiLevelType w:val="multilevel"/>
     <w:tmpl w:val="11A667BA"/>
@@ -2972,7 +3108,7 @@
       </w:rPr>
     </w:lvl>
   </w:abstractNum>
-  <w:abstractNum w:abstractNumId="3">
+  <w:abstractNum w:abstractNumId="3" w15:restartNumberingAfterBreak="0">
     <w:nsid w:val="2BB040A6"/>
     <w:multiLevelType w:val="multilevel"/>
     <w:tmpl w:val="D0EA1CC4"/>
@@ -3085,7 +3221,7 @@
       </w:rPr>
     </w:lvl>
   </w:abstractNum>
-  <w:abstractNum w:abstractNumId="4">
+  <w:abstractNum w:abstractNumId="4" w15:restartNumberingAfterBreak="0">
     <w:nsid w:val="36D71073"/>
     <w:multiLevelType w:val="multilevel"/>
     <w:tmpl w:val="859E838C"/>
@@ -3198,7 +3334,7 @@
       </w:rPr>
     </w:lvl>
   </w:abstractNum>
-  <w:abstractNum w:abstractNumId="5">
+  <w:abstractNum w:abstractNumId="5" w15:restartNumberingAfterBreak="0">
     <w:nsid w:val="49133411"/>
     <w:multiLevelType w:val="multilevel"/>
     <w:tmpl w:val="79A6765C"/>
@@ -3311,7 +3447,7 @@
       </w:rPr>
     </w:lvl>
   </w:abstractNum>
-  <w:abstractNum w:abstractNumId="6">
+  <w:abstractNum w:abstractNumId="6" w15:restartNumberingAfterBreak="0">
     <w:nsid w:val="53D84077"/>
     <w:multiLevelType w:val="multilevel"/>
     <w:tmpl w:val="CE423960"/>
@@ -3449,7 +3585,7 @@
 </file>
 
 <file path=word/styles.xml><?xml version="1.0" encoding="utf-8"?>
-<w:styles xmlns:mc="http://schemas.openxmlformats.org/markup-compatibility/2006" xmlns:r="http://schemas.openxmlformats.org/officeDocument/2006/relationships" xmlns:w="http://schemas.openxmlformats.org/wordprocessingml/2006/main" xmlns:w14="http://schemas.microsoft.com/office/word/2010/wordml" mc:Ignorable="w14">
+<w:styles xmlns:mc="http://schemas.openxmlformats.org/markup-compatibility/2006" xmlns:r="http://schemas.openxmlformats.org/officeDocument/2006/relationships" xmlns:w="http://schemas.openxmlformats.org/wordprocessingml/2006/main" xmlns:w14="http://schemas.microsoft.com/office/word/2010/wordml" xmlns:w15="http://schemas.microsoft.com/office/word/2012/wordml" xmlns:w16cid="http://schemas.microsoft.com/office/word/2016/wordml/cid" xmlns:w16se="http://schemas.microsoft.com/office/word/2015/wordml/symex" mc:Ignorable="w14 w15 w16se w16cid">
   <w:docDefaults>
     <w:rPrDefault>
       <w:rPr>
@@ -3465,144 +3601,381 @@
       </w:pPr>
     </w:pPrDefault>
   </w:docDefaults>
-  <w:latentStyles w:defLockedState="0" w:defUIPriority="99" w:defSemiHidden="1" w:defUnhideWhenUsed="1" w:defQFormat="0" w:count="276">
-    <w:lsdException w:name="Normal" w:semiHidden="0" w:uiPriority="0" w:unhideWhenUsed="0" w:qFormat="1"/>
-    <w:lsdException w:name="heading 1" w:semiHidden="0" w:uiPriority="9" w:unhideWhenUsed="0" w:qFormat="1"/>
-    <w:lsdException w:name="heading 2" w:uiPriority="9" w:qFormat="1"/>
-    <w:lsdException w:name="heading 3" w:uiPriority="9" w:qFormat="1"/>
-    <w:lsdException w:name="heading 4" w:uiPriority="9" w:qFormat="1"/>
-    <w:lsdException w:name="heading 5" w:uiPriority="9" w:qFormat="1"/>
-    <w:lsdException w:name="heading 6" w:uiPriority="9" w:qFormat="1"/>
-    <w:lsdException w:name="heading 7" w:uiPriority="9" w:qFormat="1"/>
-    <w:lsdException w:name="heading 8" w:uiPriority="9" w:qFormat="1"/>
-    <w:lsdException w:name="heading 9" w:uiPriority="9" w:qFormat="1"/>
-    <w:lsdException w:name="toc 1" w:uiPriority="39"/>
-    <w:lsdException w:name="toc 2" w:uiPriority="39"/>
-    <w:lsdException w:name="toc 3" w:uiPriority="39"/>
-    <w:lsdException w:name="toc 4" w:uiPriority="39"/>
-    <w:lsdException w:name="toc 5" w:uiPriority="39"/>
-    <w:lsdException w:name="toc 6" w:uiPriority="39"/>
-    <w:lsdException w:name="toc 7" w:uiPriority="39"/>
-    <w:lsdException w:name="toc 8" w:uiPriority="39"/>
-    <w:lsdException w:name="toc 9" w:uiPriority="39"/>
-    <w:lsdException w:name="caption" w:uiPriority="35" w:qFormat="1"/>
-    <w:lsdException w:name="Title" w:semiHidden="0" w:uiPriority="10" w:unhideWhenUsed="0" w:qFormat="1"/>
-    <w:lsdException w:name="Default Paragraph Font" w:uiPriority="1"/>
-    <w:lsdException w:name="Subtitle" w:semiHidden="0" w:uiPriority="11" w:unhideWhenUsed="0" w:qFormat="1"/>
-    <w:lsdException w:name="Strong" w:semiHidden="0" w:uiPriority="22" w:unhideWhenUsed="0" w:qFormat="1"/>
-    <w:lsdException w:name="Emphasis" w:semiHidden="0" w:uiPriority="20" w:unhideWhenUsed="0" w:qFormat="1"/>
-    <w:lsdException w:name="Table Grid" w:semiHidden="0" w:uiPriority="59" w:unhideWhenUsed="0"/>
-    <w:lsdException w:name="Placeholder Text" w:unhideWhenUsed="0"/>
-    <w:lsdException w:name="No Spacing" w:semiHidden="0" w:uiPriority="1" w:unhideWhenUsed="0" w:qFormat="1"/>
-    <w:lsdException w:name="Light Shading" w:semiHidden="0" w:uiPriority="60" w:unhideWhenUsed="0"/>
-    <w:lsdException w:name="Light List" w:semiHidden="0" w:uiPriority="61" w:unhideWhenUsed="0"/>
-    <w:lsdException w:name="Light Grid" w:semiHidden="0" w:uiPriority="62" w:unhideWhenUsed="0"/>
-    <w:lsdException w:name="Medium Shading 1" w:semiHidden="0" w:uiPriority="63" w:unhideWhenUsed="0"/>
-    <w:lsdException w:name="Medium Shading 2" w:semiHidden="0" w:uiPriority="64" w:unhideWhenUsed="0"/>
-    <w:lsdException w:name="Medium List 1" w:semiHidden="0" w:uiPriority="65" w:unhideWhenUsed="0"/>
-    <w:lsdException w:name="Medium List 2" w:semiHidden="0" w:uiPriority="66" w:unhideWhenUsed="0"/>
-    <w:lsdException w:name="Medium Grid 1" w:semiHidden="0" w:uiPriority="67" w:unhideWhenUsed="0"/>
-    <w:lsdException w:name="Medium Grid 2" w:semiHidden="0" w:uiPriority="68" w:unhideWhenUsed="0"/>
-    <w:lsdException w:name="Medium Grid 3" w:semiHidden="0" w:uiPriority="69" w:unhideWhenUsed="0"/>
-    <w:lsdException w:name="Dark List" w:semiHidden="0" w:uiPriority="70" w:unhideWhenUsed="0"/>
-    <w:lsdException w:name="Colorful Shading" w:semiHidden="0" w:uiPriority="71" w:unhideWhenUsed="0"/>
-    <w:lsdException w:name="Colorful List" w:semiHidden="0" w:uiPriority="72" w:unhideWhenUsed="0"/>
-    <w:lsdException w:name="Colorful Grid" w:semiHidden="0" w:uiPriority="73" w:unhideWhenUsed="0"/>
-    <w:lsdException w:name="Light Shading Accent 1" w:semiHidden="0" w:uiPriority="60" w:unhideWhenUsed="0"/>
-    <w:lsdException w:name="Light List Accent 1" w:semiHidden="0" w:uiPriority="61" w:unhideWhenUsed="0"/>
-    <w:lsdException w:name="Light Grid Accent 1" w:semiHidden="0" w:uiPriority="62" w:unhideWhenUsed="0"/>
-    <w:lsdException w:name="Medium Shading 1 Accent 1" w:semiHidden="0" w:uiPriority="63" w:unhideWhenUsed="0"/>
-    <w:lsdException w:name="Medium Shading 2 Accent 1" w:semiHidden="0" w:uiPriority="64" w:unhideWhenUsed="0"/>
-    <w:lsdException w:name="Medium List 1 Accent 1" w:semiHidden="0" w:uiPriority="65" w:unhideWhenUsed="0"/>
-    <w:lsdException w:name="Revision" w:unhideWhenUsed="0"/>
-    <w:lsdException w:name="List Paragraph" w:semiHidden="0" w:uiPriority="34" w:unhideWhenUsed="0" w:qFormat="1"/>
-    <w:lsdException w:name="Quote" w:semiHidden="0" w:uiPriority="29" w:unhideWhenUsed="0" w:qFormat="1"/>
-    <w:lsdException w:name="Intense Quote" w:semiHidden="0" w:uiPriority="30" w:unhideWhenUsed="0" w:qFormat="1"/>
-    <w:lsdException w:name="Medium List 2 Accent 1" w:semiHidden="0" w:uiPriority="66" w:unhideWhenUsed="0"/>
-    <w:lsdException w:name="Medium Grid 1 Accent 1" w:semiHidden="0" w:uiPriority="67" w:unhideWhenUsed="0"/>
-    <w:lsdException w:name="Medium Grid 2 Accent 1" w:semiHidden="0" w:uiPriority="68" w:unhideWhenUsed="0"/>
-    <w:lsdException w:name="Medium Grid 3 Accent 1" w:semiHidden="0" w:uiPriority="69" w:unhideWhenUsed="0"/>
-    <w:lsdException w:name="Dark List Accent 1" w:semiHidden="0" w:uiPriority="70" w:unhideWhenUsed="0"/>
-    <w:lsdException w:name="Colorful Shading Accent 1" w:semiHidden="0" w:uiPriority="71" w:unhideWhenUsed="0"/>
-    <w:lsdException w:name="Colorful List Accent 1" w:semiHidden="0" w:uiPriority="72" w:unhideWhenUsed="0"/>
-    <w:lsdException w:name="Colorful Grid Accent 1" w:semiHidden="0" w:uiPriority="73" w:unhideWhenUsed="0"/>
-    <w:lsdException w:name="Light Shading Accent 2" w:semiHidden="0" w:uiPriority="60" w:unhideWhenUsed="0"/>
-    <w:lsdException w:name="Light List Accent 2" w:semiHidden="0" w:uiPriority="61" w:unhideWhenUsed="0"/>
-    <w:lsdException w:name="Light Grid Accent 2" w:semiHidden="0" w:uiPriority="62" w:unhideWhenUsed="0"/>
-    <w:lsdException w:name="Medium Shading 1 Accent 2" w:semiHidden="0" w:uiPriority="63" w:unhideWhenUsed="0"/>
-    <w:lsdException w:name="Medium Shading 2 Accent 2" w:semiHidden="0" w:uiPriority="64" w:unhideWhenUsed="0"/>
-    <w:lsdException w:name="Medium List 1 Accent 2" w:semiHidden="0" w:uiPriority="65" w:unhideWhenUsed="0"/>
-    <w:lsdException w:name="Medium List 2 Accent 2" w:semiHidden="0" w:uiPriority="66" w:unhideWhenUsed="0"/>
-    <w:lsdException w:name="Medium Grid 1 Accent 2" w:semiHidden="0" w:uiPriority="67" w:unhideWhenUsed="0"/>
-    <w:lsdException w:name="Medium Grid 2 Accent 2" w:semiHidden="0" w:uiPriority="68" w:unhideWhenUsed="0"/>
-    <w:lsdException w:name="Medium Grid 3 Accent 2" w:semiHidden="0" w:uiPriority="69" w:unhideWhenUsed="0"/>
-    <w:lsdException w:name="Dark List Accent 2" w:semiHidden="0" w:uiPriority="70" w:unhideWhenUsed="0"/>
-    <w:lsdException w:name="Colorful Shading Accent 2" w:semiHidden="0" w:uiPriority="71" w:unhideWhenUsed="0"/>
-    <w:lsdException w:name="Colorful List Accent 2" w:semiHidden="0" w:uiPriority="72" w:unhideWhenUsed="0"/>
-    <w:lsdException w:name="Colorful Grid Accent 2" w:semiHidden="0" w:uiPriority="73" w:unhideWhenUsed="0"/>
-    <w:lsdException w:name="Light Shading Accent 3" w:semiHidden="0" w:uiPriority="60" w:unhideWhenUsed="0"/>
-    <w:lsdException w:name="Light List Accent 3" w:semiHidden="0" w:uiPriority="61" w:unhideWhenUsed="0"/>
-    <w:lsdException w:name="Light Grid Accent 3" w:semiHidden="0" w:uiPriority="62" w:unhideWhenUsed="0"/>
-    <w:lsdException w:name="Medium Shading 1 Accent 3" w:semiHidden="0" w:uiPriority="63" w:unhideWhenUsed="0"/>
-    <w:lsdException w:name="Medium Shading 2 Accent 3" w:semiHidden="0" w:uiPriority="64" w:unhideWhenUsed="0"/>
-    <w:lsdException w:name="Medium List 1 Accent 3" w:semiHidden="0" w:uiPriority="65" w:unhideWhenUsed="0"/>
-    <w:lsdException w:name="Medium List 2 Accent 3" w:semiHidden="0" w:uiPriority="66" w:unhideWhenUsed="0"/>
-    <w:lsdException w:name="Medium Grid 1 Accent 3" w:semiHidden="0" w:uiPriority="67" w:unhideWhenUsed="0"/>
-    <w:lsdException w:name="Medium Grid 2 Accent 3" w:semiHidden="0" w:uiPriority="68" w:unhideWhenUsed="0"/>
-    <w:lsdException w:name="Medium Grid 3 Accent 3" w:semiHidden="0" w:uiPriority="69" w:unhideWhenUsed="0"/>
-    <w:lsdException w:name="Dark List Accent 3" w:semiHidden="0" w:uiPriority="70" w:unhideWhenUsed="0"/>
-    <w:lsdException w:name="Colorful Shading Accent 3" w:semiHidden="0" w:uiPriority="71" w:unhideWhenUsed="0"/>
-    <w:lsdException w:name="Colorful List Accent 3" w:semiHidden="0" w:uiPriority="72" w:unhideWhenUsed="0"/>
-    <w:lsdException w:name="Colorful Grid Accent 3" w:semiHidden="0" w:uiPriority="73" w:unhideWhenUsed="0"/>
-    <w:lsdException w:name="Light Shading Accent 4" w:semiHidden="0" w:uiPriority="60" w:unhideWhenUsed="0"/>
-    <w:lsdException w:name="Light List Accent 4" w:semiHidden="0" w:uiPriority="61" w:unhideWhenUsed="0"/>
-    <w:lsdException w:name="Light Grid Accent 4" w:semiHidden="0" w:uiPriority="62" w:unhideWhenUsed="0"/>
-    <w:lsdException w:name="Medium Shading 1 Accent 4" w:semiHidden="0" w:uiPriority="63" w:unhideWhenUsed="0"/>
-    <w:lsdException w:name="Medium Shading 2 Accent 4" w:semiHidden="0" w:uiPriority="64" w:unhideWhenUsed="0"/>
-    <w:lsdException w:name="Medium List 1 Accent 4" w:semiHidden="0" w:uiPriority="65" w:unhideWhenUsed="0"/>
-    <w:lsdException w:name="Medium List 2 Accent 4" w:semiHidden="0" w:uiPriority="66" w:unhideWhenUsed="0"/>
-    <w:lsdException w:name="Medium Grid 1 Accent 4" w:semiHidden="0" w:uiPriority="67" w:unhideWhenUsed="0"/>
-    <w:lsdException w:name="Medium Grid 2 Accent 4" w:semiHidden="0" w:uiPriority="68" w:unhideWhenUsed="0"/>
-    <w:lsdException w:name="Medium Grid 3 Accent 4" w:semiHidden="0" w:uiPriority="69" w:unhideWhenUsed="0"/>
-    <w:lsdException w:name="Dark List Accent 4" w:semiHidden="0" w:uiPriority="70" w:unhideWhenUsed="0"/>
-    <w:lsdException w:name="Colorful Shading Accent 4" w:semiHidden="0" w:uiPriority="71" w:unhideWhenUsed="0"/>
-    <w:lsdException w:name="Colorful List Accent 4" w:semiHidden="0" w:uiPriority="72" w:unhideWhenUsed="0"/>
-    <w:lsdException w:name="Colorful Grid Accent 4" w:semiHidden="0" w:uiPriority="73" w:unhideWhenUsed="0"/>
-    <w:lsdException w:name="Light Shading Accent 5" w:semiHidden="0" w:uiPriority="60" w:unhideWhenUsed="0"/>
-    <w:lsdException w:name="Light List Accent 5" w:semiHidden="0" w:uiPriority="61" w:unhideWhenUsed="0"/>
-    <w:lsdException w:name="Light Grid Accent 5" w:semiHidden="0" w:uiPriority="62" w:unhideWhenUsed="0"/>
-    <w:lsdException w:name="Medium Shading 1 Accent 5" w:semiHidden="0" w:uiPriority="63" w:unhideWhenUsed="0"/>
-    <w:lsdException w:name="Medium Shading 2 Accent 5" w:semiHidden="0" w:uiPriority="64" w:unhideWhenUsed="0"/>
-    <w:lsdException w:name="Medium List 1 Accent 5" w:semiHidden="0" w:uiPriority="65" w:unhideWhenUsed="0"/>
-    <w:lsdException w:name="Medium List 2 Accent 5" w:semiHidden="0" w:uiPriority="66" w:unhideWhenUsed="0"/>
-    <w:lsdException w:name="Medium Grid 1 Accent 5" w:semiHidden="0" w:uiPriority="67" w:unhideWhenUsed="0"/>
-    <w:lsdException w:name="Medium Grid 2 Accent 5" w:semiHidden="0" w:uiPriority="68" w:unhideWhenUsed="0"/>
-    <w:lsdException w:name="Medium Grid 3 Accent 5" w:semiHidden="0" w:uiPriority="69" w:unhideWhenUsed="0"/>
-    <w:lsdException w:name="Dark List Accent 5" w:semiHidden="0" w:uiPriority="70" w:unhideWhenUsed="0"/>
-    <w:lsdException w:name="Colorful Shading Accent 5" w:semiHidden="0" w:uiPriority="71" w:unhideWhenUsed="0"/>
-    <w:lsdException w:name="Colorful List Accent 5" w:semiHidden="0" w:uiPriority="72" w:unhideWhenUsed="0"/>
-    <w:lsdException w:name="Colorful Grid Accent 5" w:semiHidden="0" w:uiPriority="73" w:unhideWhenUsed="0"/>
-    <w:lsdException w:name="Light Shading Accent 6" w:semiHidden="0" w:uiPriority="60" w:unhideWhenUsed="0"/>
-    <w:lsdException w:name="Light List Accent 6" w:semiHidden="0" w:uiPriority="61" w:unhideWhenUsed="0"/>
-    <w:lsdException w:name="Light Grid Accent 6" w:semiHidden="0" w:uiPriority="62" w:unhideWhenUsed="0"/>
-    <w:lsdException w:name="Medium Shading 1 Accent 6" w:semiHidden="0" w:uiPriority="63" w:unhideWhenUsed="0"/>
-    <w:lsdException w:name="Medium Shading 2 Accent 6" w:semiHidden="0" w:uiPriority="64" w:unhideWhenUsed="0"/>
-    <w:lsdException w:name="Medium List 1 Accent 6" w:semiHidden="0" w:uiPriority="65" w:unhideWhenUsed="0"/>
-    <w:lsdException w:name="Medium List 2 Accent 6" w:semiHidden="0" w:uiPriority="66" w:unhideWhenUsed="0"/>
-    <w:lsdException w:name="Medium Grid 1 Accent 6" w:semiHidden="0" w:uiPriority="67" w:unhideWhenUsed="0"/>
-    <w:lsdException w:name="Medium Grid 2 Accent 6" w:semiHidden="0" w:uiPriority="68" w:unhideWhenUsed="0"/>
-    <w:lsdException w:name="Medium Grid 3 Accent 6" w:semiHidden="0" w:uiPriority="69" w:unhideWhenUsed="0"/>
-    <w:lsdException w:name="Dark List Accent 6" w:semiHidden="0" w:uiPriority="70" w:unhideWhenUsed="0"/>
-    <w:lsdException w:name="Colorful Shading Accent 6" w:semiHidden="0" w:uiPriority="71" w:unhideWhenUsed="0"/>
-    <w:lsdException w:name="Colorful List Accent 6" w:semiHidden="0" w:uiPriority="72" w:unhideWhenUsed="0"/>
-    <w:lsdException w:name="Colorful Grid Accent 6" w:semiHidden="0" w:uiPriority="73" w:unhideWhenUsed="0"/>
-    <w:lsdException w:name="Subtle Emphasis" w:semiHidden="0" w:uiPriority="19" w:unhideWhenUsed="0" w:qFormat="1"/>
-    <w:lsdException w:name="Intense Emphasis" w:semiHidden="0" w:uiPriority="21" w:unhideWhenUsed="0" w:qFormat="1"/>
-    <w:lsdException w:name="Subtle Reference" w:semiHidden="0" w:uiPriority="31" w:unhideWhenUsed="0" w:qFormat="1"/>
-    <w:lsdException w:name="Intense Reference" w:semiHidden="0" w:uiPriority="32" w:unhideWhenUsed="0" w:qFormat="1"/>
-    <w:lsdException w:name="Book Title" w:semiHidden="0" w:uiPriority="33" w:unhideWhenUsed="0" w:qFormat="1"/>
-    <w:lsdException w:name="Bibliography" w:uiPriority="37"/>
-    <w:lsdException w:name="TOC Heading" w:uiPriority="39" w:qFormat="1"/>
+  <w:latentStyles w:defLockedState="0" w:defUIPriority="99" w:defSemiHidden="0" w:defUnhideWhenUsed="0" w:defQFormat="0" w:count="377">
+    <w:lsdException w:name="Normal" w:uiPriority="0" w:qFormat="1"/>
+    <w:lsdException w:name="heading 1" w:uiPriority="9" w:qFormat="1"/>
+    <w:lsdException w:name="heading 2" w:semiHidden="1" w:uiPriority="9" w:unhideWhenUsed="1" w:qFormat="1"/>
+    <w:lsdException w:name="heading 3" w:semiHidden="1" w:uiPriority="9" w:unhideWhenUsed="1" w:qFormat="1"/>
+    <w:lsdException w:name="heading 4" w:semiHidden="1" w:uiPriority="9" w:unhideWhenUsed="1" w:qFormat="1"/>
+    <w:lsdException w:name="heading 5" w:semiHidden="1" w:uiPriority="9" w:unhideWhenUsed="1" w:qFormat="1"/>
+    <w:lsdException w:name="heading 6" w:semiHidden="1" w:uiPriority="9" w:unhideWhenUsed="1" w:qFormat="1"/>
+    <w:lsdException w:name="heading 7" w:semiHidden="1" w:uiPriority="9" w:unhideWhenUsed="1" w:qFormat="1"/>
+    <w:lsdException w:name="heading 8" w:semiHidden="1" w:uiPriority="9" w:unhideWhenUsed="1" w:qFormat="1"/>
+    <w:lsdException w:name="heading 9" w:semiHidden="1" w:uiPriority="9" w:unhideWhenUsed="1" w:qFormat="1"/>
+    <w:lsdException w:name="index 1" w:semiHidden="1" w:unhideWhenUsed="1"/>
+    <w:lsdException w:name="index 2" w:semiHidden="1" w:unhideWhenUsed="1"/>
+    <w:lsdException w:name="index 3" w:semiHidden="1" w:unhideWhenUsed="1"/>
+    <w:lsdException w:name="index 4" w:semiHidden="1" w:unhideWhenUsed="1"/>
+    <w:lsdException w:name="index 5" w:semiHidden="1" w:unhideWhenUsed="1"/>
+    <w:lsdException w:name="index 6" w:semiHidden="1" w:unhideWhenUsed="1"/>
+    <w:lsdException w:name="index 7" w:semiHidden="1" w:unhideWhenUsed="1"/>
+    <w:lsdException w:name="index 8" w:semiHidden="1" w:unhideWhenUsed="1"/>
+    <w:lsdException w:name="index 9" w:semiHidden="1" w:unhideWhenUsed="1"/>
+    <w:lsdException w:name="toc 1" w:semiHidden="1" w:uiPriority="39" w:unhideWhenUsed="1"/>
+    <w:lsdException w:name="toc 2" w:semiHidden="1" w:uiPriority="39" w:unhideWhenUsed="1"/>
+    <w:lsdException w:name="toc 3" w:semiHidden="1" w:uiPriority="39" w:unhideWhenUsed="1"/>
+    <w:lsdException w:name="toc 4" w:semiHidden="1" w:uiPriority="39" w:unhideWhenUsed="1"/>
+    <w:lsdException w:name="toc 5" w:semiHidden="1" w:uiPriority="39" w:unhideWhenUsed="1"/>
+    <w:lsdException w:name="toc 6" w:semiHidden="1" w:uiPriority="39" w:unhideWhenUsed="1"/>
+    <w:lsdException w:name="toc 7" w:semiHidden="1" w:uiPriority="39" w:unhideWhenUsed="1"/>
+    <w:lsdException w:name="toc 8" w:semiHidden="1" w:uiPriority="39" w:unhideWhenUsed="1"/>
+    <w:lsdException w:name="toc 9" w:semiHidden="1" w:uiPriority="39" w:unhideWhenUsed="1"/>
+    <w:lsdException w:name="Normal Indent" w:semiHidden="1" w:unhideWhenUsed="1"/>
+    <w:lsdException w:name="footnote text" w:semiHidden="1" w:unhideWhenUsed="1"/>
+    <w:lsdException w:name="annotation text" w:semiHidden="1" w:unhideWhenUsed="1"/>
+    <w:lsdException w:name="header" w:semiHidden="1" w:unhideWhenUsed="1"/>
+    <w:lsdException w:name="footer" w:semiHidden="1" w:unhideWhenUsed="1"/>
+    <w:lsdException w:name="index heading" w:semiHidden="1" w:unhideWhenUsed="1"/>
+    <w:lsdException w:name="caption" w:semiHidden="1" w:uiPriority="35" w:unhideWhenUsed="1" w:qFormat="1"/>
+    <w:lsdException w:name="table of figures" w:semiHidden="1" w:unhideWhenUsed="1"/>
+    <w:lsdException w:name="envelope address" w:semiHidden="1" w:unhideWhenUsed="1"/>
+    <w:lsdException w:name="envelope return" w:semiHidden="1" w:unhideWhenUsed="1"/>
+    <w:lsdException w:name="footnote reference" w:semiHidden="1" w:unhideWhenUsed="1"/>
+    <w:lsdException w:name="annotation reference" w:semiHidden="1" w:unhideWhenUsed="1"/>
+    <w:lsdException w:name="line number" w:semiHidden="1" w:unhideWhenUsed="1"/>
+    <w:lsdException w:name="page number" w:semiHidden="1" w:unhideWhenUsed="1"/>
+    <w:lsdException w:name="endnote reference" w:semiHidden="1" w:unhideWhenUsed="1"/>
+    <w:lsdException w:name="endnote text" w:semiHidden="1" w:unhideWhenUsed="1"/>
+    <w:lsdException w:name="table of authorities" w:semiHidden="1" w:unhideWhenUsed="1"/>
+    <w:lsdException w:name="macro" w:semiHidden="1" w:unhideWhenUsed="1"/>
+    <w:lsdException w:name="toa heading" w:semiHidden="1" w:unhideWhenUsed="1"/>
+    <w:lsdException w:name="List" w:semiHidden="1" w:unhideWhenUsed="1"/>
+    <w:lsdException w:name="List Bullet" w:semiHidden="1" w:unhideWhenUsed="1"/>
+    <w:lsdException w:name="List Number" w:semiHidden="1" w:unhideWhenUsed="1"/>
+    <w:lsdException w:name="List 2" w:semiHidden="1" w:unhideWhenUsed="1"/>
+    <w:lsdException w:name="List 3" w:semiHidden="1" w:unhideWhenUsed="1"/>
+    <w:lsdException w:name="List 4" w:semiHidden="1" w:unhideWhenUsed="1"/>
+    <w:lsdException w:name="List 5" w:semiHidden="1" w:unhideWhenUsed="1"/>
+    <w:lsdException w:name="List Bullet 2" w:semiHidden="1" w:unhideWhenUsed="1"/>
+    <w:lsdException w:name="List Bullet 3" w:semiHidden="1" w:unhideWhenUsed="1"/>
+    <w:lsdException w:name="List Bullet 4" w:semiHidden="1" w:unhideWhenUsed="1"/>
+    <w:lsdException w:name="List Bullet 5" w:semiHidden="1" w:unhideWhenUsed="1"/>
+    <w:lsdException w:name="List Number 2" w:semiHidden="1" w:unhideWhenUsed="1"/>
+    <w:lsdException w:name="List Number 3" w:semiHidden="1" w:unhideWhenUsed="1"/>
+    <w:lsdException w:name="List Number 4" w:semiHidden="1" w:unhideWhenUsed="1"/>
+    <w:lsdException w:name="List Number 5" w:semiHidden="1" w:unhideWhenUsed="1"/>
+    <w:lsdException w:name="Title" w:uiPriority="10" w:qFormat="1"/>
+    <w:lsdException w:name="Closing" w:semiHidden="1" w:unhideWhenUsed="1"/>
+    <w:lsdException w:name="Signature" w:semiHidden="1" w:unhideWhenUsed="1"/>
+    <w:lsdException w:name="Default Paragraph Font" w:semiHidden="1" w:uiPriority="1" w:unhideWhenUsed="1"/>
+    <w:lsdException w:name="Body Text" w:semiHidden="1" w:unhideWhenUsed="1"/>
+    <w:lsdException w:name="Body Text Indent" w:semiHidden="1" w:unhideWhenUsed="1"/>
+    <w:lsdException w:name="List Continue" w:semiHidden="1" w:unhideWhenUsed="1"/>
+    <w:lsdException w:name="List Continue 2" w:semiHidden="1" w:unhideWhenUsed="1"/>
+    <w:lsdException w:name="List Continue 3" w:semiHidden="1" w:unhideWhenUsed="1"/>
+    <w:lsdException w:name="List Continue 4" w:semiHidden="1" w:unhideWhenUsed="1"/>
+    <w:lsdException w:name="List Continue 5" w:semiHidden="1" w:unhideWhenUsed="1"/>
+    <w:lsdException w:name="Message Header" w:semiHidden="1" w:unhideWhenUsed="1"/>
+    <w:lsdException w:name="Subtitle" w:uiPriority="11" w:qFormat="1"/>
+    <w:lsdException w:name="Salutation" w:semiHidden="1" w:unhideWhenUsed="1"/>
+    <w:lsdException w:name="Date" w:semiHidden="1" w:unhideWhenUsed="1"/>
+    <w:lsdException w:name="Body Text First Indent" w:semiHidden="1" w:unhideWhenUsed="1"/>
+    <w:lsdException w:name="Body Text First Indent 2" w:semiHidden="1" w:unhideWhenUsed="1"/>
+    <w:lsdException w:name="Note Heading" w:semiHidden="1" w:unhideWhenUsed="1"/>
+    <w:lsdException w:name="Body Text 2" w:semiHidden="1" w:unhideWhenUsed="1"/>
+    <w:lsdException w:name="Body Text 3" w:semiHidden="1" w:unhideWhenUsed="1"/>
+    <w:lsdException w:name="Body Text Indent 2" w:semiHidden="1" w:unhideWhenUsed="1"/>
+    <w:lsdException w:name="Body Text Indent 3" w:semiHidden="1" w:unhideWhenUsed="1"/>
+    <w:lsdException w:name="Block Text" w:semiHidden="1" w:unhideWhenUsed="1"/>
+    <w:lsdException w:name="Hyperlink" w:semiHidden="1" w:unhideWhenUsed="1"/>
+    <w:lsdException w:name="FollowedHyperlink" w:semiHidden="1" w:unhideWhenUsed="1"/>
+    <w:lsdException w:name="Strong" w:uiPriority="22" w:qFormat="1"/>
+    <w:lsdException w:name="Emphasis" w:uiPriority="20" w:qFormat="1"/>
+    <w:lsdException w:name="Document Map" w:semiHidden="1" w:unhideWhenUsed="1"/>
+    <w:lsdException w:name="Plain Text" w:semiHidden="1" w:unhideWhenUsed="1"/>
+    <w:lsdException w:name="E-mail Signature" w:semiHidden="1" w:unhideWhenUsed="1"/>
+    <w:lsdException w:name="HTML Top of Form" w:semiHidden="1" w:unhideWhenUsed="1"/>
+    <w:lsdException w:name="HTML Bottom of Form" w:semiHidden="1" w:unhideWhenUsed="1"/>
+    <w:lsdException w:name="Normal (Web)" w:semiHidden="1" w:unhideWhenUsed="1"/>
+    <w:lsdException w:name="HTML Acronym" w:semiHidden="1" w:unhideWhenUsed="1"/>
+    <w:lsdException w:name="HTML Address" w:semiHidden="1" w:unhideWhenUsed="1"/>
+    <w:lsdException w:name="HTML Cite" w:semiHidden="1" w:unhideWhenUsed="1"/>
+    <w:lsdException w:name="HTML Code" w:semiHidden="1" w:unhideWhenUsed="1"/>
+    <w:lsdException w:name="HTML Definition" w:semiHidden="1" w:unhideWhenUsed="1"/>
+    <w:lsdException w:name="HTML Keyboard" w:semiHidden="1" w:unhideWhenUsed="1"/>
+    <w:lsdException w:name="HTML Preformatted" w:semiHidden="1" w:unhideWhenUsed="1"/>
+    <w:lsdException w:name="HTML Sample" w:semiHidden="1" w:unhideWhenUsed="1"/>
+    <w:lsdException w:name="HTML Typewriter" w:semiHidden="1" w:unhideWhenUsed="1"/>
+    <w:lsdException w:name="HTML Variable" w:semiHidden="1" w:unhideWhenUsed="1"/>
+    <w:lsdException w:name="Normal Table" w:semiHidden="1" w:unhideWhenUsed="1"/>
+    <w:lsdException w:name="annotation subject" w:semiHidden="1" w:unhideWhenUsed="1"/>
+    <w:lsdException w:name="No List" w:semiHidden="1" w:unhideWhenUsed="1"/>
+    <w:lsdException w:name="Outline List 1" w:semiHidden="1" w:unhideWhenUsed="1"/>
+    <w:lsdException w:name="Outline List 2" w:semiHidden="1" w:unhideWhenUsed="1"/>
+    <w:lsdException w:name="Outline List 3" w:semiHidden="1" w:unhideWhenUsed="1"/>
+    <w:lsdException w:name="Table Simple 1" w:semiHidden="1" w:unhideWhenUsed="1"/>
+    <w:lsdException w:name="Table Simple 2" w:semiHidden="1" w:unhideWhenUsed="1"/>
+    <w:lsdException w:name="Table Simple 3" w:semiHidden="1" w:unhideWhenUsed="1"/>
+    <w:lsdException w:name="Table Classic 1" w:semiHidden="1" w:unhideWhenUsed="1"/>
+    <w:lsdException w:name="Table Classic 2" w:semiHidden="1" w:unhideWhenUsed="1"/>
+    <w:lsdException w:name="Table Classic 3" w:semiHidden="1" w:unhideWhenUsed="1"/>
+    <w:lsdException w:name="Table Classic 4" w:semiHidden="1" w:unhideWhenUsed="1"/>
+    <w:lsdException w:name="Table Colorful 1" w:semiHidden="1" w:unhideWhenUsed="1"/>
+    <w:lsdException w:name="Table Colorful 2" w:semiHidden="1" w:unhideWhenUsed="1"/>
+    <w:lsdException w:name="Table Colorful 3" w:semiHidden="1" w:unhideWhenUsed="1"/>
+    <w:lsdException w:name="Table Columns 1" w:semiHidden="1" w:unhideWhenUsed="1"/>
+    <w:lsdException w:name="Table Columns 2" w:semiHidden="1" w:unhideWhenUsed="1"/>
+    <w:lsdException w:name="Table Columns 3" w:semiHidden="1" w:unhideWhenUsed="1"/>
+    <w:lsdException w:name="Table Columns 4" w:semiHidden="1" w:unhideWhenUsed="1"/>
+    <w:lsdException w:name="Table Columns 5" w:semiHidden="1" w:unhideWhenUsed="1"/>
+    <w:lsdException w:name="Table Grid 1" w:semiHidden="1" w:unhideWhenUsed="1"/>
+    <w:lsdException w:name="Table Grid 2" w:semiHidden="1" w:unhideWhenUsed="1"/>
+    <w:lsdException w:name="Table Grid 3" w:semiHidden="1" w:unhideWhenUsed="1"/>
+    <w:lsdException w:name="Table Grid 4" w:semiHidden="1" w:unhideWhenUsed="1"/>
+    <w:lsdException w:name="Table Grid 5" w:semiHidden="1" w:unhideWhenUsed="1"/>
+    <w:lsdException w:name="Table Grid 6" w:semiHidden="1" w:unhideWhenUsed="1"/>
+    <w:lsdException w:name="Table Grid 7" w:semiHidden="1" w:unhideWhenUsed="1"/>
+    <w:lsdException w:name="Table Grid 8" w:semiHidden="1" w:unhideWhenUsed="1"/>
+    <w:lsdException w:name="Table List 1" w:semiHidden="1" w:unhideWhenUsed="1"/>
+    <w:lsdException w:name="Table List 2" w:semiHidden="1" w:unhideWhenUsed="1"/>
+    <w:lsdException w:name="Table List 3" w:semiHidden="1" w:unhideWhenUsed="1"/>
+    <w:lsdException w:name="Table List 4" w:semiHidden="1" w:unhideWhenUsed="1"/>
+    <w:lsdException w:name="Table List 5" w:semiHidden="1" w:unhideWhenUsed="1"/>
+    <w:lsdException w:name="Table List 6" w:semiHidden="1" w:unhideWhenUsed="1"/>
+    <w:lsdException w:name="Table List 7" w:semiHidden="1" w:unhideWhenUsed="1"/>
+    <w:lsdException w:name="Table List 8" w:semiHidden="1" w:unhideWhenUsed="1"/>
+    <w:lsdException w:name="Table 3D effects 1" w:semiHidden="1" w:unhideWhenUsed="1"/>
+    <w:lsdException w:name="Table 3D effects 2" w:semiHidden="1" w:unhideWhenUsed="1"/>
+    <w:lsdException w:name="Table 3D effects 3" w:semiHidden="1" w:unhideWhenUsed="1"/>
+    <w:lsdException w:name="Table Contemporary" w:semiHidden="1" w:unhideWhenUsed="1"/>
+    <w:lsdException w:name="Table Elegant" w:semiHidden="1" w:unhideWhenUsed="1"/>
+    <w:lsdException w:name="Table Professional" w:semiHidden="1" w:unhideWhenUsed="1"/>
+    <w:lsdException w:name="Table Subtle 1" w:semiHidden="1" w:unhideWhenUsed="1"/>
+    <w:lsdException w:name="Table Subtle 2" w:semiHidden="1" w:unhideWhenUsed="1"/>
+    <w:lsdException w:name="Table Web 1" w:semiHidden="1" w:unhideWhenUsed="1"/>
+    <w:lsdException w:name="Table Web 2" w:semiHidden="1" w:unhideWhenUsed="1"/>
+    <w:lsdException w:name="Table Web 3" w:semiHidden="1" w:unhideWhenUsed="1"/>
+    <w:lsdException w:name="Balloon Text" w:semiHidden="1" w:unhideWhenUsed="1"/>
+    <w:lsdException w:name="Table Grid" w:uiPriority="59"/>
+    <w:lsdException w:name="Table Theme" w:semiHidden="1" w:unhideWhenUsed="1"/>
+    <w:lsdException w:name="Placeholder Text" w:semiHidden="1"/>
+    <w:lsdException w:name="No Spacing" w:uiPriority="1" w:qFormat="1"/>
+    <w:lsdException w:name="Light Shading" w:uiPriority="60"/>
+    <w:lsdException w:name="Light List" w:uiPriority="61"/>
+    <w:lsdException w:name="Light Grid" w:uiPriority="62"/>
+    <w:lsdException w:name="Medium Shading 1" w:uiPriority="63"/>
+    <w:lsdException w:name="Medium Shading 2" w:uiPriority="64"/>
+    <w:lsdException w:name="Medium List 1" w:uiPriority="65"/>
+    <w:lsdException w:name="Medium List 2" w:uiPriority="66"/>
+    <w:lsdException w:name="Medium Grid 1" w:uiPriority="67"/>
+    <w:lsdException w:name="Medium Grid 2" w:uiPriority="68"/>
+    <w:lsdException w:name="Medium Grid 3" w:uiPriority="69"/>
+    <w:lsdException w:name="Dark List" w:uiPriority="70"/>
+    <w:lsdException w:name="Colorful Shading" w:uiPriority="71"/>
+    <w:lsdException w:name="Colorful List" w:uiPriority="72"/>
+    <w:lsdException w:name="Colorful Grid" w:uiPriority="73"/>
+    <w:lsdException w:name="Light Shading Accent 1" w:uiPriority="60"/>
+    <w:lsdException w:name="Light List Accent 1" w:uiPriority="61"/>
+    <w:lsdException w:name="Light Grid Accent 1" w:uiPriority="62"/>
+    <w:lsdException w:name="Medium Shading 1 Accent 1" w:uiPriority="63"/>
+    <w:lsdException w:name="Medium Shading 2 Accent 1" w:uiPriority="64"/>
+    <w:lsdException w:name="Medium List 1 Accent 1" w:uiPriority="65"/>
+    <w:lsdException w:name="Revision" w:semiHidden="1"/>
+    <w:lsdException w:name="List Paragraph" w:uiPriority="34" w:qFormat="1"/>
+    <w:lsdException w:name="Quote" w:uiPriority="29" w:qFormat="1"/>
+    <w:lsdException w:name="Intense Quote" w:uiPriority="30" w:qFormat="1"/>
+    <w:lsdException w:name="Medium List 2 Accent 1" w:uiPriority="66"/>
+    <w:lsdException w:name="Medium Grid 1 Accent 1" w:uiPriority="67"/>
+    <w:lsdException w:name="Medium Grid 2 Accent 1" w:uiPriority="68"/>
+    <w:lsdException w:name="Medium Grid 3 Accent 1" w:uiPriority="69"/>
+    <w:lsdException w:name="Dark List Accent 1" w:uiPriority="70"/>
+    <w:lsdException w:name="Colorful Shading Accent 1" w:uiPriority="71"/>
+    <w:lsdException w:name="Colorful List Accent 1" w:uiPriority="72"/>
+    <w:lsdException w:name="Colorful Grid Accent 1" w:uiPriority="73"/>
+    <w:lsdException w:name="Light Shading Accent 2" w:uiPriority="60"/>
+    <w:lsdException w:name="Light List Accent 2" w:uiPriority="61"/>
+    <w:lsdException w:name="Light Grid Accent 2" w:uiPriority="62"/>
+    <w:lsdException w:name="Medium Shading 1 Accent 2" w:uiPriority="63"/>
+    <w:lsdException w:name="Medium Shading 2 Accent 2" w:uiPriority="64"/>
+    <w:lsdException w:name="Medium List 1 Accent 2" w:uiPriority="65"/>
+    <w:lsdException w:name="Medium List 2 Accent 2" w:uiPriority="66"/>
+    <w:lsdException w:name="Medium Grid 1 Accent 2" w:uiPriority="67"/>
+    <w:lsdException w:name="Medium Grid 2 Accent 2" w:uiPriority="68"/>
+    <w:lsdException w:name="Medium Grid 3 Accent 2" w:uiPriority="69"/>
+    <w:lsdException w:name="Dark List Accent 2" w:uiPriority="70"/>
+    <w:lsdException w:name="Colorful Shading Accent 2" w:uiPriority="71"/>
+    <w:lsdException w:name="Colorful List Accent 2" w:uiPriority="72"/>
+    <w:lsdException w:name="Colorful Grid Accent 2" w:uiPriority="73"/>
+    <w:lsdException w:name="Light Shading Accent 3" w:uiPriority="60"/>
+    <w:lsdException w:name="Light List Accent 3" w:uiPriority="61"/>
+    <w:lsdException w:name="Light Grid Accent 3" w:uiPriority="62"/>
+    <w:lsdException w:name="Medium Shading 1 Accent 3" w:uiPriority="63"/>
+    <w:lsdException w:name="Medium Shading 2 Accent 3" w:uiPriority="64"/>
+    <w:lsdException w:name="Medium List 1 Accent 3" w:uiPriority="65"/>
+    <w:lsdException w:name="Medium List 2 Accent 3" w:uiPriority="66"/>
+    <w:lsdException w:name="Medium Grid 1 Accent 3" w:uiPriority="67"/>
+    <w:lsdException w:name="Medium Grid 2 Accent 3" w:uiPriority="68"/>
+    <w:lsdException w:name="Medium Grid 3 Accent 3" w:uiPriority="69"/>
+    <w:lsdException w:name="Dark List Accent 3" w:uiPriority="70"/>
+    <w:lsdException w:name="Colorful Shading Accent 3" w:uiPriority="71"/>
+    <w:lsdException w:name="Colorful List Accent 3" w:uiPriority="72"/>
+    <w:lsdException w:name="Colorful Grid Accent 3" w:uiPriority="73"/>
+    <w:lsdException w:name="Light Shading Accent 4" w:uiPriority="60"/>
+    <w:lsdException w:name="Light List Accent 4" w:uiPriority="61"/>
+    <w:lsdException w:name="Light Grid Accent 4" w:uiPriority="62"/>
+    <w:lsdException w:name="Medium Shading 1 Accent 4" w:uiPriority="63"/>
+    <w:lsdException w:name="Medium Shading 2 Accent 4" w:uiPriority="64"/>
+    <w:lsdException w:name="Medium List 1 Accent 4" w:uiPriority="65"/>
+    <w:lsdException w:name="Medium List 2 Accent 4" w:uiPriority="66"/>
+    <w:lsdException w:name="Medium Grid 1 Accent 4" w:uiPriority="67"/>
+    <w:lsdException w:name="Medium Grid 2 Accent 4" w:uiPriority="68"/>
+    <w:lsdException w:name="Medium Grid 3 Accent 4" w:uiPriority="69"/>
+    <w:lsdException w:name="Dark List Accent 4" w:uiPriority="70"/>
+    <w:lsdException w:name="Colorful Shading Accent 4" w:uiPriority="71"/>
+    <w:lsdException w:name="Colorful List Accent 4" w:uiPriority="72"/>
+    <w:lsdException w:name="Colorful Grid Accent 4" w:uiPriority="73"/>
+    <w:lsdException w:name="Light Shading Accent 5" w:uiPriority="60"/>
+    <w:lsdException w:name="Light List Accent 5" w:uiPriority="61"/>
+    <w:lsdException w:name="Light Grid Accent 5" w:uiPriority="62"/>
+    <w:lsdException w:name="Medium Shading 1 Accent 5" w:uiPriority="63"/>
+    <w:lsdException w:name="Medium Shading 2 Accent 5" w:uiPriority="64"/>
+    <w:lsdException w:name="Medium List 1 Accent 5" w:uiPriority="65"/>
+    <w:lsdException w:name="Medium List 2 Accent 5" w:uiPriority="66"/>
+    <w:lsdException w:name="Medium Grid 1 Accent 5" w:uiPriority="67"/>
+    <w:lsdException w:name="Medium Grid 2 Accent 5" w:uiPriority="68"/>
+    <w:lsdException w:name="Medium Grid 3 Accent 5" w:uiPriority="69"/>
+    <w:lsdException w:name="Dark List Accent 5" w:uiPriority="70"/>
+    <w:lsdException w:name="Colorful Shading Accent 5" w:uiPriority="71"/>
+    <w:lsdException w:name="Colorful List Accent 5" w:uiPriority="72"/>
+    <w:lsdException w:name="Colorful Grid Accent 5" w:uiPriority="73"/>
+    <w:lsdException w:name="Light Shading Accent 6" w:uiPriority="60"/>
+    <w:lsdException w:name="Light List Accent 6" w:uiPriority="61"/>
+    <w:lsdException w:name="Light Grid Accent 6" w:uiPriority="62"/>
+    <w:lsdException w:name="Medium Shading 1 Accent 6" w:uiPriority="63"/>
+    <w:lsdException w:name="Medium Shading 2 Accent 6" w:uiPriority="64"/>
+    <w:lsdException w:name="Medium List 1 Accent 6" w:uiPriority="65"/>
+    <w:lsdException w:name="Medium List 2 Accent 6" w:uiPriority="66"/>
+    <w:lsdException w:name="Medium Grid 1 Accent 6" w:uiPriority="67"/>
+    <w:lsdException w:name="Medium Grid 2 Accent 6" w:uiPriority="68"/>
+    <w:lsdException w:name="Medium Grid 3 Accent 6" w:uiPriority="69"/>
+    <w:lsdException w:name="Dark List Accent 6" w:uiPriority="70"/>
+    <w:lsdException w:name="Colorful Shading Accent 6" w:uiPriority="71"/>
+    <w:lsdException w:name="Colorful List Accent 6" w:uiPriority="72"/>
+    <w:lsdException w:name="Colorful Grid Accent 6" w:uiPriority="73"/>
+    <w:lsdException w:name="Subtle Emphasis" w:uiPriority="19" w:qFormat="1"/>
+    <w:lsdException w:name="Intense Emphasis" w:uiPriority="21" w:qFormat="1"/>
+    <w:lsdException w:name="Subtle Reference" w:uiPriority="31" w:qFormat="1"/>
+    <w:lsdException w:name="Intense Reference" w:uiPriority="32" w:qFormat="1"/>
+    <w:lsdException w:name="Book Title" w:uiPriority="33" w:qFormat="1"/>
+    <w:lsdException w:name="Bibliography" w:semiHidden="1" w:uiPriority="37" w:unhideWhenUsed="1"/>
+    <w:lsdException w:name="TOC Heading" w:semiHidden="1" w:uiPriority="39" w:unhideWhenUsed="1" w:qFormat="1"/>
+    <w:lsdException w:name="Plain Table 4" w:semiHidden="1" w:unhideWhenUsed="1"/>
+    <w:lsdException w:name="Plain Table 5" w:semiHidden="1" w:unhideWhenUsed="1"/>
+    <w:lsdException w:name="Grid Table Light" w:semiHidden="1" w:unhideWhenUsed="1"/>
+    <w:lsdException w:name="Grid Table 1 Light" w:semiHidden="1" w:unhideWhenUsed="1"/>
+    <w:lsdException w:name="Grid Table 2" w:semiHidden="1" w:unhideWhenUsed="1"/>
+    <w:lsdException w:name="Grid Table 3" w:semiHidden="1" w:unhideWhenUsed="1"/>
+    <w:lsdException w:name="Grid Table 4" w:uiPriority="49"/>
+    <w:lsdException w:name="Grid Table 5 Dark" w:uiPriority="50"/>
+    <w:lsdException w:name="Grid Table 6 Colorful" w:uiPriority="51"/>
+    <w:lsdException w:name="Grid Table 7 Colorful" w:uiPriority="52"/>
+    <w:lsdException w:name="Grid Table 1 Light Accent 1" w:uiPriority="46"/>
+    <w:lsdException w:name="Grid Table 2 Accent 1" w:uiPriority="47"/>
+    <w:lsdException w:name="Grid Table 3 Accent 1" w:uiPriority="48"/>
+    <w:lsdException w:name="Grid Table 4 Accent 1" w:uiPriority="49"/>
+    <w:lsdException w:name="Grid Table 5 Dark Accent 1" w:uiPriority="50"/>
+    <w:lsdException w:name="Grid Table 6 Colorful Accent 1" w:uiPriority="51"/>
+    <w:lsdException w:name="Grid Table 7 Colorful Accent 1" w:uiPriority="52"/>
+    <w:lsdException w:name="Grid Table 1 Light Accent 2" w:uiPriority="46"/>
+    <w:lsdException w:name="Grid Table 2 Accent 2" w:uiPriority="47"/>
+    <w:lsdException w:name="Grid Table 3 Accent 2" w:uiPriority="48"/>
+    <w:lsdException w:name="Grid Table 4 Accent 2" w:uiPriority="49"/>
+    <w:lsdException w:name="Grid Table 5 Dark Accent 2" w:uiPriority="50"/>
+    <w:lsdException w:name="Grid Table 6 Colorful Accent 2" w:uiPriority="51"/>
+    <w:lsdException w:name="Grid Table 7 Colorful Accent 2" w:uiPriority="52"/>
+    <w:lsdException w:name="Grid Table 1 Light Accent 3" w:uiPriority="46"/>
+    <w:lsdException w:name="Grid Table 2 Accent 3" w:uiPriority="47"/>
+    <w:lsdException w:name="Grid Table 3 Accent 3" w:uiPriority="48"/>
+    <w:lsdException w:name="Grid Table 4 Accent 3" w:uiPriority="49"/>
+    <w:lsdException w:name="Grid Table 5 Dark Accent 3" w:uiPriority="50"/>
+    <w:lsdException w:name="Grid Table 6 Colorful Accent 3" w:uiPriority="51"/>
+    <w:lsdException w:name="Grid Table 7 Colorful Accent 3" w:uiPriority="52"/>
+    <w:lsdException w:name="Grid Table 1 Light Accent 4" w:uiPriority="46"/>
+    <w:lsdException w:name="Grid Table 2 Accent 4" w:uiPriority="47"/>
+    <w:lsdException w:name="Grid Table 3 Accent 4" w:uiPriority="48"/>
+    <w:lsdException w:name="Grid Table 4 Accent 4" w:uiPriority="49"/>
+    <w:lsdException w:name="Grid Table 5 Dark Accent 4" w:uiPriority="50"/>
+    <w:lsdException w:name="Grid Table 6 Colorful Accent 4" w:uiPriority="51"/>
+    <w:lsdException w:name="Grid Table 7 Colorful Accent 4" w:uiPriority="52"/>
+    <w:lsdException w:name="Grid Table 1 Light Accent 5" w:uiPriority="46"/>
+    <w:lsdException w:name="Grid Table 2 Accent 5" w:uiPriority="47"/>
+    <w:lsdException w:name="Grid Table 3 Accent 5" w:uiPriority="48"/>
+    <w:lsdException w:name="Grid Table 4 Accent 5" w:uiPriority="49"/>
+    <w:lsdException w:name="Grid Table 5 Dark Accent 5" w:uiPriority="50"/>
+    <w:lsdException w:name="Grid Table 6 Colorful Accent 5" w:uiPriority="51"/>
+    <w:lsdException w:name="Grid Table 7 Colorful Accent 5" w:uiPriority="52"/>
+    <w:lsdException w:name="Grid Table 1 Light Accent 6" w:uiPriority="46"/>
+    <w:lsdException w:name="Grid Table 2 Accent 6" w:uiPriority="47"/>
+    <w:lsdException w:name="Grid Table 3 Accent 6" w:uiPriority="48"/>
+    <w:lsdException w:name="Grid Table 4 Accent 6" w:uiPriority="49"/>
+    <w:lsdException w:name="Grid Table 5 Dark Accent 6" w:uiPriority="50"/>
+    <w:lsdException w:name="Grid Table 6 Colorful Accent 6" w:uiPriority="51"/>
+    <w:lsdException w:name="Grid Table 7 Colorful Accent 6" w:uiPriority="52"/>
+    <w:lsdException w:name="List Table 1 Light" w:uiPriority="46"/>
+    <w:lsdException w:name="List Table 2" w:uiPriority="47"/>
+    <w:lsdException w:name="List Table 3" w:uiPriority="48"/>
+    <w:lsdException w:name="List Table 4" w:uiPriority="49"/>
+    <w:lsdException w:name="List Table 5 Dark" w:uiPriority="50"/>
+    <w:lsdException w:name="List Table 6 Colorful" w:uiPriority="51"/>
+    <w:lsdException w:name="List Table 7 Colorful" w:uiPriority="52"/>
+    <w:lsdException w:name="List Table 1 Light Accent 1" w:uiPriority="46"/>
+    <w:lsdException w:name="List Table 2 Accent 1" w:uiPriority="47"/>
+    <w:lsdException w:name="List Table 3 Accent 1" w:uiPriority="48"/>
+    <w:lsdException w:name="List Table 4 Accent 1" w:uiPriority="49"/>
+    <w:lsdException w:name="List Table 5 Dark Accent 1" w:uiPriority="50"/>
+    <w:lsdException w:name="List Table 6 Colorful Accent 1" w:uiPriority="51"/>
+    <w:lsdException w:name="List Table 7 Colorful Accent 1" w:uiPriority="52"/>
+    <w:lsdException w:name="List Table 1 Light Accent 2" w:uiPriority="46"/>
+    <w:lsdException w:name="List Table 2 Accent 2" w:uiPriority="47"/>
+    <w:lsdException w:name="List Table 3 Accent 2" w:uiPriority="48"/>
+    <w:lsdException w:name="List Table 4 Accent 2" w:uiPriority="49"/>
+    <w:lsdException w:name="List Table 5 Dark Accent 2" w:uiPriority="50"/>
+    <w:lsdException w:name="List Table 6 Colorful Accent 2" w:uiPriority="51"/>
+    <w:lsdException w:name="List Table 7 Colorful Accent 2" w:uiPriority="52"/>
+    <w:lsdException w:name="List Table 1 Light Accent 3" w:uiPriority="46"/>
+    <w:lsdException w:name="List Table 2 Accent 3" w:uiPriority="47"/>
+    <w:lsdException w:name="List Table 3 Accent 3" w:uiPriority="48"/>
+    <w:lsdException w:name="List Table 4 Accent 3" w:uiPriority="49"/>
+    <w:lsdException w:name="List Table 5 Dark Accent 3" w:uiPriority="50"/>
+    <w:lsdException w:name="List Table 6 Colorful Accent 3" w:uiPriority="51"/>
+    <w:lsdException w:name="List Table 7 Colorful Accent 3" w:uiPriority="52"/>
+    <w:lsdException w:name="List Table 1 Light Accent 4" w:uiPriority="46"/>
+    <w:lsdException w:name="List Table 2 Accent 4" w:uiPriority="47"/>
+    <w:lsdException w:name="List Table 3 Accent 4" w:uiPriority="48"/>
+    <w:lsdException w:name="List Table 4 Accent 4" w:uiPriority="49"/>
+    <w:lsdException w:name="List Table 5 Dark Accent 4" w:uiPriority="50"/>
+    <w:lsdException w:name="List Table 6 Colorful Accent 4" w:uiPriority="51"/>
+    <w:lsdException w:name="List Table 7 Colorful Accent 4" w:uiPriority="52"/>
+    <w:lsdException w:name="List Table 1 Light Accent 5" w:uiPriority="46"/>
+    <w:lsdException w:name="List Table 2 Accent 5" w:uiPriority="47"/>
+    <w:lsdException w:name="List Table 3 Accent 5" w:uiPriority="48"/>
+    <w:lsdException w:name="List Table 4 Accent 5" w:uiPriority="49"/>
+    <w:lsdException w:name="List Table 5 Dark Accent 5" w:uiPriority="50"/>
+    <w:lsdException w:name="List Table 6 Colorful Accent 5" w:uiPriority="51"/>
+    <w:lsdException w:name="List Table 7 Colorful Accent 5" w:uiPriority="52"/>
+    <w:lsdException w:name="List Table 1 Light Accent 6" w:uiPriority="46"/>
+    <w:lsdException w:name="List Table 2 Accent 6" w:uiPriority="47"/>
+    <w:lsdException w:name="List Table 3 Accent 6" w:uiPriority="48"/>
+    <w:lsdException w:name="List Table 4 Accent 6" w:uiPriority="49"/>
+    <w:lsdException w:name="List Table 5 Dark Accent 6" w:uiPriority="50"/>
+    <w:lsdException w:name="List Table 6 Colorful Accent 6" w:uiPriority="51"/>
+    <w:lsdException w:name="List Table 7 Colorful Accent 6" w:uiPriority="52"/>
+    <w:lsdException w:name="Mention" w:semiHidden="1" w:unhideWhenUsed="1"/>
+    <w:lsdException w:name="Smart Hyperlink" w:semiHidden="1" w:unhideWhenUsed="1"/>
+    <w:lsdException w:name="Hashtag" w:semiHidden="1" w:unhideWhenUsed="1"/>
+    <w:lsdException w:name="Unresolved Mention" w:semiHidden="1" w:unhideWhenUsed="1"/>
+    <w:lsdException w:name="Smart Link" w:semiHidden="1" w:unhideWhenUsed="1"/>
+    <w:lsdException w:name="Smart Link Error" w:semiHidden="1" w:unhideWhenUsed="1"/>
   </w:latentStyles>
   <w:style w:type="paragraph" w:default="1" w:styleId="Normal">
     <w:name w:val="Normal"/>
@@ -3610,8 +3983,8 @@
   </w:style>
   <w:style w:type="paragraph" w:styleId="Heading1">
     <w:name w:val="heading 1"/>
-    <w:basedOn w:val="normal0"/>
-    <w:next w:val="normal0"/>
+    <w:basedOn w:val="Normal1"/>
+    <w:next w:val="Normal1"/>
     <w:pPr>
       <w:keepNext/>
       <w:keepLines/>
@@ -3625,8 +3998,8 @@
   </w:style>
   <w:style w:type="paragraph" w:styleId="Heading2">
     <w:name w:val="heading 2"/>
-    <w:basedOn w:val="normal0"/>
-    <w:next w:val="normal0"/>
+    <w:basedOn w:val="Normal1"/>
+    <w:next w:val="Normal1"/>
     <w:pPr>
       <w:keepNext/>
       <w:keepLines/>
@@ -3640,8 +4013,8 @@
   </w:style>
   <w:style w:type="paragraph" w:styleId="Heading3">
     <w:name w:val="heading 3"/>
-    <w:basedOn w:val="normal0"/>
-    <w:next w:val="normal0"/>
+    <w:basedOn w:val="Normal1"/>
+    <w:next w:val="Normal1"/>
     <w:pPr>
       <w:keepNext/>
       <w:keepLines/>
@@ -3656,8 +4029,8 @@
   </w:style>
   <w:style w:type="paragraph" w:styleId="Heading4">
     <w:name w:val="heading 4"/>
-    <w:basedOn w:val="normal0"/>
-    <w:next w:val="normal0"/>
+    <w:basedOn w:val="Normal1"/>
+    <w:next w:val="Normal1"/>
     <w:pPr>
       <w:keepNext/>
       <w:keepLines/>
@@ -3672,8 +4045,8 @@
   </w:style>
   <w:style w:type="paragraph" w:styleId="Heading5">
     <w:name w:val="heading 5"/>
-    <w:basedOn w:val="normal0"/>
-    <w:next w:val="normal0"/>
+    <w:basedOn w:val="Normal1"/>
+    <w:next w:val="Normal1"/>
     <w:pPr>
       <w:keepNext/>
       <w:keepLines/>
@@ -3686,8 +4059,8 @@
   </w:style>
   <w:style w:type="paragraph" w:styleId="Heading6">
     <w:name w:val="heading 6"/>
-    <w:basedOn w:val="normal0"/>
-    <w:next w:val="normal0"/>
+    <w:basedOn w:val="Normal1"/>
+    <w:next w:val="Normal1"/>
     <w:pPr>
       <w:keepNext/>
       <w:keepLines/>
@@ -3726,13 +4099,13 @@
     <w:semiHidden/>
     <w:unhideWhenUsed/>
   </w:style>
-  <w:style w:type="paragraph" w:customStyle="1" w:styleId="normal0">
-    <w:name w:val="normal"/>
+  <w:style w:type="paragraph" w:customStyle="1" w:styleId="Normal1">
+    <w:name w:val="Normal1"/>
   </w:style>
   <w:style w:type="paragraph" w:styleId="Title">
     <w:name w:val="Title"/>
-    <w:basedOn w:val="normal0"/>
-    <w:next w:val="normal0"/>
+    <w:basedOn w:val="Normal1"/>
+    <w:next w:val="Normal1"/>
     <w:pPr>
       <w:keepNext/>
       <w:keepLines/>
@@ -3745,8 +4118,8 @@
   </w:style>
   <w:style w:type="paragraph" w:styleId="Subtitle">
     <w:name w:val="Subtitle"/>
-    <w:basedOn w:val="normal0"/>
-    <w:next w:val="normal0"/>
+    <w:basedOn w:val="Normal1"/>
+    <w:next w:val="Normal1"/>
     <w:pPr>
       <w:keepNext/>
       <w:keepLines/>
@@ -3788,354 +4161,7 @@
       <w:szCs w:val="18"/>
     </w:rPr>
   </w:style>
-  <w:style w:type="paragraph" w:customStyle="1" w:styleId="Normal1">
-    <w:name w:val="Normal1"/>
-    <w:rsid w:val="00643606"/>
-  </w:style>
-</w:styles>
-</file>
-
-<file path=word/stylesWithEffects.xml><?xml version="1.0" encoding="utf-8"?>
-<w:styles xmlns:wpc="http://schemas.microsoft.com/office/word/2010/wordprocessingCanvas" xmlns:mo="http://schemas.microsoft.com/office/mac/office/2008/main" xmlns:mc="http://schemas.openxmlformats.org/markup-compatibility/2006" xmlns:mv="urn:schemas-microsoft-com:mac:vml" xmlns:o="urn:schemas-microsoft-com:office:office" xmlns:r="http://schemas.openxmlformats.org/officeDocument/2006/relationships" xmlns:m="http://schemas.openxmlformats.org/officeDocument/2006/math" xmlns:v="urn:schemas-microsoft-com:vml" xmlns:wp14="http://schemas.microsoft.com/office/word/2010/wordprocessingDrawing" xmlns:wp="http://schemas.openxmlformats.org/drawingml/2006/wordprocessingDrawing" xmlns:w10="urn:schemas-microsoft-com:office:word" xmlns:w="http://schemas.openxmlformats.org/wordprocessingml/2006/main" xmlns:w14="http://schemas.microsoft.com/office/word/2010/wordml" xmlns:wpg="http://schemas.microsoft.com/office/word/2010/wordprocessingGroup" xmlns:wpi="http://schemas.microsoft.com/office/word/2010/wordprocessingInk" xmlns:wne="http://schemas.microsoft.com/office/word/2006/wordml" xmlns:wps="http://schemas.microsoft.com/office/word/2010/wordprocessingShape" mc:Ignorable="w14 wp14">
-  <w:docDefaults>
-    <w:rPrDefault>
-      <w:rPr>
-        <w:rFonts w:ascii="Arial" w:eastAsia="Arial" w:hAnsi="Arial" w:cs="Arial"/>
-        <w:sz w:val="22"/>
-        <w:szCs w:val="22"/>
-        <w:lang w:val="en" w:eastAsia="en-US" w:bidi="ar-SA"/>
-      </w:rPr>
-    </w:rPrDefault>
-    <w:pPrDefault>
-      <w:pPr>
-        <w:spacing w:line="276" w:lineRule="auto"/>
-      </w:pPr>
-    </w:pPrDefault>
-  </w:docDefaults>
-  <w:latentStyles w:defLockedState="0" w:defUIPriority="99" w:defSemiHidden="1" w:defUnhideWhenUsed="1" w:defQFormat="0" w:count="276">
-    <w:lsdException w:name="Normal" w:semiHidden="0" w:uiPriority="0" w:unhideWhenUsed="0" w:qFormat="1"/>
-    <w:lsdException w:name="heading 1" w:semiHidden="0" w:uiPriority="9" w:unhideWhenUsed="0" w:qFormat="1"/>
-    <w:lsdException w:name="heading 2" w:uiPriority="9" w:qFormat="1"/>
-    <w:lsdException w:name="heading 3" w:uiPriority="9" w:qFormat="1"/>
-    <w:lsdException w:name="heading 4" w:uiPriority="9" w:qFormat="1"/>
-    <w:lsdException w:name="heading 5" w:uiPriority="9" w:qFormat="1"/>
-    <w:lsdException w:name="heading 6" w:uiPriority="9" w:qFormat="1"/>
-    <w:lsdException w:name="heading 7" w:uiPriority="9" w:qFormat="1"/>
-    <w:lsdException w:name="heading 8" w:uiPriority="9" w:qFormat="1"/>
-    <w:lsdException w:name="heading 9" w:uiPriority="9" w:qFormat="1"/>
-    <w:lsdException w:name="toc 1" w:uiPriority="39"/>
-    <w:lsdException w:name="toc 2" w:uiPriority="39"/>
-    <w:lsdException w:name="toc 3" w:uiPriority="39"/>
-    <w:lsdException w:name="toc 4" w:uiPriority="39"/>
-    <w:lsdException w:name="toc 5" w:uiPriority="39"/>
-    <w:lsdException w:name="toc 6" w:uiPriority="39"/>
-    <w:lsdException w:name="toc 7" w:uiPriority="39"/>
-    <w:lsdException w:name="toc 8" w:uiPriority="39"/>
-    <w:lsdException w:name="toc 9" w:uiPriority="39"/>
-    <w:lsdException w:name="caption" w:uiPriority="35" w:qFormat="1"/>
-    <w:lsdException w:name="Title" w:semiHidden="0" w:uiPriority="10" w:unhideWhenUsed="0" w:qFormat="1"/>
-    <w:lsdException w:name="Default Paragraph Font" w:uiPriority="1"/>
-    <w:lsdException w:name="Subtitle" w:semiHidden="0" w:uiPriority="11" w:unhideWhenUsed="0" w:qFormat="1"/>
-    <w:lsdException w:name="Strong" w:semiHidden="0" w:uiPriority="22" w:unhideWhenUsed="0" w:qFormat="1"/>
-    <w:lsdException w:name="Emphasis" w:semiHidden="0" w:uiPriority="20" w:unhideWhenUsed="0" w:qFormat="1"/>
-    <w:lsdException w:name="Table Grid" w:semiHidden="0" w:uiPriority="59" w:unhideWhenUsed="0"/>
-    <w:lsdException w:name="Placeholder Text" w:unhideWhenUsed="0"/>
-    <w:lsdException w:name="No Spacing" w:semiHidden="0" w:uiPriority="1" w:unhideWhenUsed="0" w:qFormat="1"/>
-    <w:lsdException w:name="Light Shading" w:semiHidden="0" w:uiPriority="60" w:unhideWhenUsed="0"/>
-    <w:lsdException w:name="Light List" w:semiHidden="0" w:uiPriority="61" w:unhideWhenUsed="0"/>
-    <w:lsdException w:name="Light Grid" w:semiHidden="0" w:uiPriority="62" w:unhideWhenUsed="0"/>
-    <w:lsdException w:name="Medium Shading 1" w:semiHidden="0" w:uiPriority="63" w:unhideWhenUsed="0"/>
-    <w:lsdException w:name="Medium Shading 2" w:semiHidden="0" w:uiPriority="64" w:unhideWhenUsed="0"/>
-    <w:lsdException w:name="Medium List 1" w:semiHidden="0" w:uiPriority="65" w:unhideWhenUsed="0"/>
-    <w:lsdException w:name="Medium List 2" w:semiHidden="0" w:uiPriority="66" w:unhideWhenUsed="0"/>
-    <w:lsdException w:name="Medium Grid 1" w:semiHidden="0" w:uiPriority="67" w:unhideWhenUsed="0"/>
-    <w:lsdException w:name="Medium Grid 2" w:semiHidden="0" w:uiPriority="68" w:unhideWhenUsed="0"/>
-    <w:lsdException w:name="Medium Grid 3" w:semiHidden="0" w:uiPriority="69" w:unhideWhenUsed="0"/>
-    <w:lsdException w:name="Dark List" w:semiHidden="0" w:uiPriority="70" w:unhideWhenUsed="0"/>
-    <w:lsdException w:name="Colorful Shading" w:semiHidden="0" w:uiPriority="71" w:unhideWhenUsed="0"/>
-    <w:lsdException w:name="Colorful List" w:semiHidden="0" w:uiPriority="72" w:unhideWhenUsed="0"/>
-    <w:lsdException w:name="Colorful Grid" w:semiHidden="0" w:uiPriority="73" w:unhideWhenUsed="0"/>
-    <w:lsdException w:name="Light Shading Accent 1" w:semiHidden="0" w:uiPriority="60" w:unhideWhenUsed="0"/>
-    <w:lsdException w:name="Light List Accent 1" w:semiHidden="0" w:uiPriority="61" w:unhideWhenUsed="0"/>
-    <w:lsdException w:name="Light Grid Accent 1" w:semiHidden="0" w:uiPriority="62" w:unhideWhenUsed="0"/>
-    <w:lsdException w:name="Medium Shading 1 Accent 1" w:semiHidden="0" w:uiPriority="63" w:unhideWhenUsed="0"/>
-    <w:lsdException w:name="Medium Shading 2 Accent 1" w:semiHidden="0" w:uiPriority="64" w:unhideWhenUsed="0"/>
-    <w:lsdException w:name="Medium List 1 Accent 1" w:semiHidden="0" w:uiPriority="65" w:unhideWhenUsed="0"/>
-    <w:lsdException w:name="Revision" w:unhideWhenUsed="0"/>
-    <w:lsdException w:name="List Paragraph" w:semiHidden="0" w:uiPriority="34" w:unhideWhenUsed="0" w:qFormat="1"/>
-    <w:lsdException w:name="Quote" w:semiHidden="0" w:uiPriority="29" w:unhideWhenUsed="0" w:qFormat="1"/>
-    <w:lsdException w:name="Intense Quote" w:semiHidden="0" w:uiPriority="30" w:unhideWhenUsed="0" w:qFormat="1"/>
-    <w:lsdException w:name="Medium List 2 Accent 1" w:semiHidden="0" w:uiPriority="66" w:unhideWhenUsed="0"/>
-    <w:lsdException w:name="Medium Grid 1 Accent 1" w:semiHidden="0" w:uiPriority="67" w:unhideWhenUsed="0"/>
-    <w:lsdException w:name="Medium Grid 2 Accent 1" w:semiHidden="0" w:uiPriority="68" w:unhideWhenUsed="0"/>
-    <w:lsdException w:name="Medium Grid 3 Accent 1" w:semiHidden="0" w:uiPriority="69" w:unhideWhenUsed="0"/>
-    <w:lsdException w:name="Dark List Accent 1" w:semiHidden="0" w:uiPriority="70" w:unhideWhenUsed="0"/>
-    <w:lsdException w:name="Colorful Shading Accent 1" w:semiHidden="0" w:uiPriority="71" w:unhideWhenUsed="0"/>
-    <w:lsdException w:name="Colorful List Accent 1" w:semiHidden="0" w:uiPriority="72" w:unhideWhenUsed="0"/>
-    <w:lsdException w:name="Colorful Grid Accent 1" w:semiHidden="0" w:uiPriority="73" w:unhideWhenUsed="0"/>
-    <w:lsdException w:name="Light Shading Accent 2" w:semiHidden="0" w:uiPriority="60" w:unhideWhenUsed="0"/>
-    <w:lsdException w:name="Light List Accent 2" w:semiHidden="0" w:uiPriority="61" w:unhideWhenUsed="0"/>
-    <w:lsdException w:name="Light Grid Accent 2" w:semiHidden="0" w:uiPriority="62" w:unhideWhenUsed="0"/>
-    <w:lsdException w:name="Medium Shading 1 Accent 2" w:semiHidden="0" w:uiPriority="63" w:unhideWhenUsed="0"/>
-    <w:lsdException w:name="Medium Shading 2 Accent 2" w:semiHidden="0" w:uiPriority="64" w:unhideWhenUsed="0"/>
-    <w:lsdException w:name="Medium List 1 Accent 2" w:semiHidden="0" w:uiPriority="65" w:unhideWhenUsed="0"/>
-    <w:lsdException w:name="Medium List 2 Accent 2" w:semiHidden="0" w:uiPriority="66" w:unhideWhenUsed="0"/>
-    <w:lsdException w:name="Medium Grid 1 Accent 2" w:semiHidden="0" w:uiPriority="67" w:unhideWhenUsed="0"/>
-    <w:lsdException w:name="Medium Grid 2 Accent 2" w:semiHidden="0" w:uiPriority="68" w:unhideWhenUsed="0"/>
-    <w:lsdException w:name="Medium Grid 3 Accent 2" w:semiHidden="0" w:uiPriority="69" w:unhideWhenUsed="0"/>
-    <w:lsdException w:name="Dark List Accent 2" w:semiHidden="0" w:uiPriority="70" w:unhideWhenUsed="0"/>
-    <w:lsdException w:name="Colorful Shading Accent 2" w:semiHidden="0" w:uiPriority="71" w:unhideWhenUsed="0"/>
-    <w:lsdException w:name="Colorful List Accent 2" w:semiHidden="0" w:uiPriority="72" w:unhideWhenUsed="0"/>
-    <w:lsdException w:name="Colorful Grid Accent 2" w:semiHidden="0" w:uiPriority="73" w:unhideWhenUsed="0"/>
-    <w:lsdException w:name="Light Shading Accent 3" w:semiHidden="0" w:uiPriority="60" w:unhideWhenUsed="0"/>
-    <w:lsdException w:name="Light List Accent 3" w:semiHidden="0" w:uiPriority="61" w:unhideWhenUsed="0"/>
-    <w:lsdException w:name="Light Grid Accent 3" w:semiHidden="0" w:uiPriority="62" w:unhideWhenUsed="0"/>
-    <w:lsdException w:name="Medium Shading 1 Accent 3" w:semiHidden="0" w:uiPriority="63" w:unhideWhenUsed="0"/>
-    <w:lsdException w:name="Medium Shading 2 Accent 3" w:semiHidden="0" w:uiPriority="64" w:unhideWhenUsed="0"/>
-    <w:lsdException w:name="Medium List 1 Accent 3" w:semiHidden="0" w:uiPriority="65" w:unhideWhenUsed="0"/>
-    <w:lsdException w:name="Medium List 2 Accent 3" w:semiHidden="0" w:uiPriority="66" w:unhideWhenUsed="0"/>
-    <w:lsdException w:name="Medium Grid 1 Accent 3" w:semiHidden="0" w:uiPriority="67" w:unhideWhenUsed="0"/>
-    <w:lsdException w:name="Medium Grid 2 Accent 3" w:semiHidden="0" w:uiPriority="68" w:unhideWhenUsed="0"/>
-    <w:lsdException w:name="Medium Grid 3 Accent 3" w:semiHidden="0" w:uiPriority="69" w:unhideWhenUsed="0"/>
-    <w:lsdException w:name="Dark List Accent 3" w:semiHidden="0" w:uiPriority="70" w:unhideWhenUsed="0"/>
-    <w:lsdException w:name="Colorful Shading Accent 3" w:semiHidden="0" w:uiPriority="71" w:unhideWhenUsed="0"/>
-    <w:lsdException w:name="Colorful List Accent 3" w:semiHidden="0" w:uiPriority="72" w:unhideWhenUsed="0"/>
-    <w:lsdException w:name="Colorful Grid Accent 3" w:semiHidden="0" w:uiPriority="73" w:unhideWhenUsed="0"/>
-    <w:lsdException w:name="Light Shading Accent 4" w:semiHidden="0" w:uiPriority="60" w:unhideWhenUsed="0"/>
-    <w:lsdException w:name="Light List Accent 4" w:semiHidden="0" w:uiPriority="61" w:unhideWhenUsed="0"/>
-    <w:lsdException w:name="Light Grid Accent 4" w:semiHidden="0" w:uiPriority="62" w:unhideWhenUsed="0"/>
-    <w:lsdException w:name="Medium Shading 1 Accent 4" w:semiHidden="0" w:uiPriority="63" w:unhideWhenUsed="0"/>
-    <w:lsdException w:name="Medium Shading 2 Accent 4" w:semiHidden="0" w:uiPriority="64" w:unhideWhenUsed="0"/>
-    <w:lsdException w:name="Medium List 1 Accent 4" w:semiHidden="0" w:uiPriority="65" w:unhideWhenUsed="0"/>
-    <w:lsdException w:name="Medium List 2 Accent 4" w:semiHidden="0" w:uiPriority="66" w:unhideWhenUsed="0"/>
-    <w:lsdException w:name="Medium Grid 1 Accent 4" w:semiHidden="0" w:uiPriority="67" w:unhideWhenUsed="0"/>
-    <w:lsdException w:name="Medium Grid 2 Accent 4" w:semiHidden="0" w:uiPriority="68" w:unhideWhenUsed="0"/>
-    <w:lsdException w:name="Medium Grid 3 Accent 4" w:semiHidden="0" w:uiPriority="69" w:unhideWhenUsed="0"/>
-    <w:lsdException w:name="Dark List Accent 4" w:semiHidden="0" w:uiPriority="70" w:unhideWhenUsed="0"/>
-    <w:lsdException w:name="Colorful Shading Accent 4" w:semiHidden="0" w:uiPriority="71" w:unhideWhenUsed="0"/>
-    <w:lsdException w:name="Colorful List Accent 4" w:semiHidden="0" w:uiPriority="72" w:unhideWhenUsed="0"/>
-    <w:lsdException w:name="Colorful Grid Accent 4" w:semiHidden="0" w:uiPriority="73" w:unhideWhenUsed="0"/>
-    <w:lsdException w:name="Light Shading Accent 5" w:semiHidden="0" w:uiPriority="60" w:unhideWhenUsed="0"/>
-    <w:lsdException w:name="Light List Accent 5" w:semiHidden="0" w:uiPriority="61" w:unhideWhenUsed="0"/>
-    <w:lsdException w:name="Light Grid Accent 5" w:semiHidden="0" w:uiPriority="62" w:unhideWhenUsed="0"/>
-    <w:lsdException w:name="Medium Shading 1 Accent 5" w:semiHidden="0" w:uiPriority="63" w:unhideWhenUsed="0"/>
-    <w:lsdException w:name="Medium Shading 2 Accent 5" w:semiHidden="0" w:uiPriority="64" w:unhideWhenUsed="0"/>
-    <w:lsdException w:name="Medium List 1 Accent 5" w:semiHidden="0" w:uiPriority="65" w:unhideWhenUsed="0"/>
-    <w:lsdException w:name="Medium List 2 Accent 5" w:semiHidden="0" w:uiPriority="66" w:unhideWhenUsed="0"/>
-    <w:lsdException w:name="Medium Grid 1 Accent 5" w:semiHidden="0" w:uiPriority="67" w:unhideWhenUsed="0"/>
-    <w:lsdException w:name="Medium Grid 2 Accent 5" w:semiHidden="0" w:uiPriority="68" w:unhideWhenUsed="0"/>
-    <w:lsdException w:name="Medium Grid 3 Accent 5" w:semiHidden="0" w:uiPriority="69" w:unhideWhenUsed="0"/>
-    <w:lsdException w:name="Dark List Accent 5" w:semiHidden="0" w:uiPriority="70" w:unhideWhenUsed="0"/>
-    <w:lsdException w:name="Colorful Shading Accent 5" w:semiHidden="0" w:uiPriority="71" w:unhideWhenUsed="0"/>
-    <w:lsdException w:name="Colorful List Accent 5" w:semiHidden="0" w:uiPriority="72" w:unhideWhenUsed="0"/>
-    <w:lsdException w:name="Colorful Grid Accent 5" w:semiHidden="0" w:uiPriority="73" w:unhideWhenUsed="0"/>
-    <w:lsdException w:name="Light Shading Accent 6" w:semiHidden="0" w:uiPriority="60" w:unhideWhenUsed="0"/>
-    <w:lsdException w:name="Light List Accent 6" w:semiHidden="0" w:uiPriority="61" w:unhideWhenUsed="0"/>
-    <w:lsdException w:name="Light Grid Accent 6" w:semiHidden="0" w:uiPriority="62" w:unhideWhenUsed="0"/>
-    <w:lsdException w:name="Medium Shading 1 Accent 6" w:semiHidden="0" w:uiPriority="63" w:unhideWhenUsed="0"/>
-    <w:lsdException w:name="Medium Shading 2 Accent 6" w:semiHidden="0" w:uiPriority="64" w:unhideWhenUsed="0"/>
-    <w:lsdException w:name="Medium List 1 Accent 6" w:semiHidden="0" w:uiPriority="65" w:unhideWhenUsed="0"/>
-    <w:lsdException w:name="Medium List 2 Accent 6" w:semiHidden="0" w:uiPriority="66" w:unhideWhenUsed="0"/>
-    <w:lsdException w:name="Medium Grid 1 Accent 6" w:semiHidden="0" w:uiPriority="67" w:unhideWhenUsed="0"/>
-    <w:lsdException w:name="Medium Grid 2 Accent 6" w:semiHidden="0" w:uiPriority="68" w:unhideWhenUsed="0"/>
-    <w:lsdException w:name="Medium Grid 3 Accent 6" w:semiHidden="0" w:uiPriority="69" w:unhideWhenUsed="0"/>
-    <w:lsdException w:name="Dark List Accent 6" w:semiHidden="0" w:uiPriority="70" w:unhideWhenUsed="0"/>
-    <w:lsdException w:name="Colorful Shading Accent 6" w:semiHidden="0" w:uiPriority="71" w:unhideWhenUsed="0"/>
-    <w:lsdException w:name="Colorful List Accent 6" w:semiHidden="0" w:uiPriority="72" w:unhideWhenUsed="0"/>
-    <w:lsdException w:name="Colorful Grid Accent 6" w:semiHidden="0" w:uiPriority="73" w:unhideWhenUsed="0"/>
-    <w:lsdException w:name="Subtle Emphasis" w:semiHidden="0" w:uiPriority="19" w:unhideWhenUsed="0" w:qFormat="1"/>
-    <w:lsdException w:name="Intense Emphasis" w:semiHidden="0" w:uiPriority="21" w:unhideWhenUsed="0" w:qFormat="1"/>
-    <w:lsdException w:name="Subtle Reference" w:semiHidden="0" w:uiPriority="31" w:unhideWhenUsed="0" w:qFormat="1"/>
-    <w:lsdException w:name="Intense Reference" w:semiHidden="0" w:uiPriority="32" w:unhideWhenUsed="0" w:qFormat="1"/>
-    <w:lsdException w:name="Book Title" w:semiHidden="0" w:uiPriority="33" w:unhideWhenUsed="0" w:qFormat="1"/>
-    <w:lsdException w:name="Bibliography" w:uiPriority="37"/>
-    <w:lsdException w:name="TOC Heading" w:uiPriority="39" w:qFormat="1"/>
-  </w:latentStyles>
-  <w:style w:type="paragraph" w:default="1" w:styleId="Normal">
-    <w:name w:val="Normal"/>
-    <w:qFormat/>
-  </w:style>
-  <w:style w:type="paragraph" w:styleId="Heading1">
-    <w:name w:val="heading 1"/>
-    <w:basedOn w:val="normal0"/>
-    <w:next w:val="normal0"/>
-    <w:pPr>
-      <w:keepNext/>
-      <w:keepLines/>
-      <w:spacing w:before="400" w:after="120"/>
-      <w:outlineLvl w:val="0"/>
-    </w:pPr>
-    <w:rPr>
-      <w:sz w:val="40"/>
-      <w:szCs w:val="40"/>
-    </w:rPr>
-  </w:style>
-  <w:style w:type="paragraph" w:styleId="Heading2">
-    <w:name w:val="heading 2"/>
-    <w:basedOn w:val="normal0"/>
-    <w:next w:val="normal0"/>
-    <w:pPr>
-      <w:keepNext/>
-      <w:keepLines/>
-      <w:spacing w:before="360" w:after="120"/>
-      <w:outlineLvl w:val="1"/>
-    </w:pPr>
-    <w:rPr>
-      <w:sz w:val="32"/>
-      <w:szCs w:val="32"/>
-    </w:rPr>
-  </w:style>
-  <w:style w:type="paragraph" w:styleId="Heading3">
-    <w:name w:val="heading 3"/>
-    <w:basedOn w:val="normal0"/>
-    <w:next w:val="normal0"/>
-    <w:pPr>
-      <w:keepNext/>
-      <w:keepLines/>
-      <w:spacing w:before="320" w:after="80"/>
-      <w:outlineLvl w:val="2"/>
-    </w:pPr>
-    <w:rPr>
-      <w:color w:val="434343"/>
-      <w:sz w:val="28"/>
-      <w:szCs w:val="28"/>
-    </w:rPr>
-  </w:style>
-  <w:style w:type="paragraph" w:styleId="Heading4">
-    <w:name w:val="heading 4"/>
-    <w:basedOn w:val="normal0"/>
-    <w:next w:val="normal0"/>
-    <w:pPr>
-      <w:keepNext/>
-      <w:keepLines/>
-      <w:spacing w:before="280" w:after="80"/>
-      <w:outlineLvl w:val="3"/>
-    </w:pPr>
-    <w:rPr>
-      <w:color w:val="666666"/>
-      <w:sz w:val="24"/>
-      <w:szCs w:val="24"/>
-    </w:rPr>
-  </w:style>
-  <w:style w:type="paragraph" w:styleId="Heading5">
-    <w:name w:val="heading 5"/>
-    <w:basedOn w:val="normal0"/>
-    <w:next w:val="normal0"/>
-    <w:pPr>
-      <w:keepNext/>
-      <w:keepLines/>
-      <w:spacing w:before="240" w:after="80"/>
-      <w:outlineLvl w:val="4"/>
-    </w:pPr>
-    <w:rPr>
-      <w:color w:val="666666"/>
-    </w:rPr>
-  </w:style>
-  <w:style w:type="paragraph" w:styleId="Heading6">
-    <w:name w:val="heading 6"/>
-    <w:basedOn w:val="normal0"/>
-    <w:next w:val="normal0"/>
-    <w:pPr>
-      <w:keepNext/>
-      <w:keepLines/>
-      <w:spacing w:before="240" w:after="80"/>
-      <w:outlineLvl w:val="5"/>
-    </w:pPr>
-    <w:rPr>
-      <w:i/>
-      <w:color w:val="666666"/>
-    </w:rPr>
-  </w:style>
-  <w:style w:type="character" w:default="1" w:styleId="DefaultParagraphFont">
-    <w:name w:val="Default Paragraph Font"/>
-    <w:uiPriority w:val="1"/>
-    <w:semiHidden/>
-    <w:unhideWhenUsed/>
-  </w:style>
-  <w:style w:type="table" w:default="1" w:styleId="TableNormal">
-    <w:name w:val="Normal Table"/>
-    <w:uiPriority w:val="99"/>
-    <w:semiHidden/>
-    <w:unhideWhenUsed/>
-    <w:tblPr>
-      <w:tblInd w:w="0" w:type="dxa"/>
-      <w:tblCellMar>
-        <w:top w:w="0" w:type="dxa"/>
-        <w:left w:w="108" w:type="dxa"/>
-        <w:bottom w:w="0" w:type="dxa"/>
-        <w:right w:w="108" w:type="dxa"/>
-      </w:tblCellMar>
-    </w:tblPr>
-  </w:style>
-  <w:style w:type="numbering" w:default="1" w:styleId="NoList">
-    <w:name w:val="No List"/>
-    <w:uiPriority w:val="99"/>
-    <w:semiHidden/>
-    <w:unhideWhenUsed/>
-  </w:style>
-  <w:style w:type="paragraph" w:customStyle="1" w:styleId="normal0">
-    <w:name w:val="normal"/>
-  </w:style>
-  <w:style w:type="paragraph" w:styleId="Title">
-    <w:name w:val="Title"/>
-    <w:basedOn w:val="normal0"/>
-    <w:next w:val="normal0"/>
-    <w:pPr>
-      <w:keepNext/>
-      <w:keepLines/>
-      <w:spacing w:after="60"/>
-    </w:pPr>
-    <w:rPr>
-      <w:sz w:val="52"/>
-      <w:szCs w:val="52"/>
-    </w:rPr>
-  </w:style>
-  <w:style w:type="paragraph" w:styleId="Subtitle">
-    <w:name w:val="Subtitle"/>
-    <w:basedOn w:val="normal0"/>
-    <w:next w:val="normal0"/>
-    <w:pPr>
-      <w:keepNext/>
-      <w:keepLines/>
-      <w:spacing w:after="320"/>
-    </w:pPr>
-    <w:rPr>
-      <w:color w:val="666666"/>
-      <w:sz w:val="30"/>
-      <w:szCs w:val="30"/>
-    </w:rPr>
-  </w:style>
-  <w:style w:type="paragraph" w:styleId="BalloonText">
-    <w:name w:val="Balloon Text"/>
-    <w:basedOn w:val="Normal"/>
-    <w:link w:val="BalloonTextChar"/>
-    <w:uiPriority w:val="99"/>
-    <w:semiHidden/>
-    <w:unhideWhenUsed/>
-    <w:rsid w:val="00C43097"/>
-    <w:pPr>
-      <w:spacing w:line="240" w:lineRule="auto"/>
-    </w:pPr>
-    <w:rPr>
-      <w:rFonts w:ascii="Lucida Grande" w:hAnsi="Lucida Grande" w:cs="Lucida Grande"/>
-      <w:sz w:val="18"/>
-      <w:szCs w:val="18"/>
-    </w:rPr>
-  </w:style>
-  <w:style w:type="character" w:customStyle="1" w:styleId="BalloonTextChar">
-    <w:name w:val="Balloon Text Char"/>
-    <w:basedOn w:val="DefaultParagraphFont"/>
-    <w:link w:val="BalloonText"/>
-    <w:uiPriority w:val="99"/>
-    <w:semiHidden/>
-    <w:rsid w:val="00C43097"/>
-    <w:rPr>
-      <w:rFonts w:ascii="Lucida Grande" w:hAnsi="Lucida Grande" w:cs="Lucida Grande"/>
-      <w:sz w:val="18"/>
-      <w:szCs w:val="18"/>
-    </w:rPr>
-  </w:style>
-  <w:style w:type="paragraph" w:customStyle="1" w:styleId="Normal1">
+  <w:style w:type="paragraph" w:customStyle="1" w:styleId="Normal10">
     <w:name w:val="Normal1"/>
     <w:rsid w:val="00643606"/>
   </w:style>

</xml_diff>